<commit_message>
add increasing keys case for BST
</commit_message>
<xml_diff>
--- a/3351ФаберКАлр2.docx
+++ b/3351ФаберКАлр2.docx
@@ -1204,7 +1204,6 @@
           <w:rFonts w:ascii="Times New Roman" w:eastAsiaTheme="minorEastAsia" w:hAnsi="Times New Roman" w:cs="Times New Roman"/>
           <w:sz w:val="28"/>
           <w:szCs w:val="28"/>
-          <w:lang w:val="en-US"/>
         </w:rPr>
       </w:pPr>
       <w:proofErr w:type="gramStart"/>
@@ -1240,7 +1239,6 @@
           <w:rFonts w:ascii="Times New Roman" w:eastAsiaTheme="minorEastAsia" w:hAnsi="Times New Roman" w:cs="Times New Roman"/>
           <w:sz w:val="28"/>
           <w:szCs w:val="28"/>
-          <w:lang w:val="en-US"/>
         </w:rPr>
         <w:t>1;</w:t>
       </w:r>
@@ -1251,7 +1249,6 @@
           <w:rFonts w:ascii="Times New Roman" w:eastAsiaTheme="minorEastAsia" w:hAnsi="Times New Roman" w:cs="Times New Roman"/>
           <w:sz w:val="28"/>
           <w:szCs w:val="28"/>
-          <w:lang w:val="en-US"/>
         </w:rPr>
       </w:pPr>
       <w:proofErr w:type="gramStart"/>
@@ -1262,15 +1259,22 @@
           <w:szCs w:val="28"/>
           <w:lang w:val="en-US"/>
         </w:rPr>
-        <w:t>N(</w:t>
-      </w:r>
-      <w:proofErr w:type="gramEnd"/>
+        <w:t>N</w:t>
+      </w:r>
       <w:r>
         <w:rPr>
           <w:rFonts w:ascii="Times New Roman" w:eastAsiaTheme="minorEastAsia" w:hAnsi="Times New Roman" w:cs="Times New Roman"/>
           <w:sz w:val="28"/>
           <w:szCs w:val="28"/>
-          <w:lang w:val="en-US"/>
+        </w:rPr>
+        <w:t>(</w:t>
+      </w:r>
+      <w:proofErr w:type="gramEnd"/>
+      <w:r>
+        <w:rPr>
+          <w:rFonts w:ascii="Times New Roman" w:eastAsiaTheme="minorEastAsia" w:hAnsi="Times New Roman" w:cs="Times New Roman"/>
+          <w:sz w:val="28"/>
+          <w:szCs w:val="28"/>
         </w:rPr>
         <w:t>2) = 2;</w:t>
       </w:r>
@@ -1466,7 +1470,6 @@
           <w:rFonts w:ascii="Times New Roman" w:eastAsiaTheme="minorEastAsia" w:hAnsi="Times New Roman" w:cs="Times New Roman"/>
           <w:sz w:val="28"/>
           <w:szCs w:val="28"/>
-          <w:lang w:val="en-US"/>
         </w:rPr>
       </w:pPr>
       <w:r>
@@ -1583,24 +1586,7 @@
             <w:sz w:val="28"/>
             <w:szCs w:val="28"/>
           </w:rPr>
-          <m:t>-1</m:t>
-        </m:r>
-        <m:r>
-          <w:rPr>
-            <w:rFonts w:ascii="Cambria Math" w:eastAsiaTheme="minorEastAsia" w:hAnsi="Cambria Math" w:cs="Times New Roman"/>
-            <w:sz w:val="28"/>
-            <w:szCs w:val="28"/>
-          </w:rPr>
-          <m:t>=</m:t>
-        </m:r>
-        <m:r>
-          <w:rPr>
-            <w:rFonts w:ascii="Cambria Math" w:eastAsiaTheme="minorEastAsia" w:hAnsi="Cambria Math" w:cs="Times New Roman"/>
-            <w:sz w:val="28"/>
-            <w:szCs w:val="28"/>
-            <w:lang w:val="en-US"/>
-          </w:rPr>
-          <m:t>1-1=0</m:t>
+          <m:t>-1=1-1=0</m:t>
         </m:r>
       </m:oMath>
     </w:p>
@@ -1610,7 +1596,6 @@
           <w:rFonts w:ascii="Times New Roman" w:eastAsiaTheme="minorEastAsia" w:hAnsi="Times New Roman" w:cs="Times New Roman"/>
           <w:sz w:val="28"/>
           <w:szCs w:val="28"/>
-          <w:lang w:val="en-US"/>
         </w:rPr>
       </w:pPr>
       <w:r>
@@ -1691,15 +1676,7 @@
                 <w:sz w:val="28"/>
                 <w:szCs w:val="28"/>
               </w:rPr>
-              <m:t>k</m:t>
-            </m:r>
-            <m:r>
-              <w:rPr>
-                <w:rFonts w:ascii="Cambria Math" w:eastAsiaTheme="minorEastAsia" w:hAnsi="Cambria Math" w:cs="Times New Roman"/>
-                <w:sz w:val="28"/>
-                <w:szCs w:val="28"/>
-              </w:rPr>
-              <m:t>+2</m:t>
+              <m:t>k+2</m:t>
             </m:r>
           </m:sub>
         </m:sSub>
@@ -1871,23 +1848,7 @@
                   <w:sz w:val="28"/>
                   <w:szCs w:val="28"/>
                 </w:rPr>
-                <m:t>k</m:t>
-              </m:r>
-              <m:r>
-                <w:rPr>
-                  <w:rFonts w:ascii="Cambria Math" w:eastAsiaTheme="minorEastAsia" w:hAnsi="Cambria Math" w:cs="Times New Roman"/>
-                  <w:sz w:val="28"/>
-                  <w:szCs w:val="28"/>
-                </w:rPr>
-                <m:t>-</m:t>
-              </m:r>
-              <m:r>
-                <w:rPr>
-                  <w:rFonts w:ascii="Cambria Math" w:eastAsiaTheme="minorEastAsia" w:hAnsi="Cambria Math" w:cs="Times New Roman"/>
-                  <w:sz w:val="28"/>
-                  <w:szCs w:val="28"/>
-                </w:rPr>
-                <m:t>1</m:t>
+                <m:t>k-1</m:t>
               </m:r>
             </m:e>
           </m:d>
@@ -1897,23 +1858,7 @@
               <w:sz w:val="28"/>
               <w:szCs w:val="28"/>
             </w:rPr>
-            <m:t>+</m:t>
-          </m:r>
-          <m:r>
-            <w:rPr>
-              <w:rFonts w:ascii="Cambria Math" w:eastAsiaTheme="minorEastAsia" w:hAnsi="Cambria Math" w:cs="Times New Roman"/>
-              <w:sz w:val="28"/>
-              <w:szCs w:val="28"/>
-            </w:rPr>
-            <m:t>1</m:t>
-          </m:r>
-          <m:r>
-            <w:rPr>
-              <w:rFonts w:ascii="Cambria Math" w:eastAsiaTheme="minorEastAsia" w:hAnsi="Cambria Math" w:cs="Times New Roman"/>
-              <w:sz w:val="28"/>
-              <w:szCs w:val="28"/>
-            </w:rPr>
-            <m:t>=</m:t>
+            <m:t>+1=</m:t>
           </m:r>
           <m:sSub>
             <m:sSubPr>
@@ -1945,15 +1890,7 @@
                   <w:sz w:val="28"/>
                   <w:szCs w:val="28"/>
                 </w:rPr>
-                <m:t>k</m:t>
-              </m:r>
-              <m:r>
-                <w:rPr>
-                  <w:rFonts w:ascii="Cambria Math" w:eastAsiaTheme="minorEastAsia" w:hAnsi="Cambria Math" w:cs="Times New Roman"/>
-                  <w:sz w:val="28"/>
-                  <w:szCs w:val="28"/>
-                </w:rPr>
-                <m:t>+2</m:t>
+                <m:t>k+2</m:t>
               </m:r>
             </m:sub>
           </m:sSub>
@@ -2004,15 +1941,7 @@
                   <w:sz w:val="28"/>
                   <w:szCs w:val="28"/>
                 </w:rPr>
-                <m:t>k</m:t>
-              </m:r>
-              <m:r>
-                <w:rPr>
-                  <w:rFonts w:ascii="Cambria Math" w:eastAsiaTheme="minorEastAsia" w:hAnsi="Cambria Math" w:cs="Times New Roman"/>
-                  <w:sz w:val="28"/>
-                  <w:szCs w:val="28"/>
-                </w:rPr>
-                <m:t>+1</m:t>
+                <m:t>k+1</m:t>
               </m:r>
             </m:sub>
           </m:sSub>
@@ -2063,31 +1992,7 @@
                   <w:sz w:val="28"/>
                   <w:szCs w:val="28"/>
                 </w:rPr>
-                <m:t>k</m:t>
-              </m:r>
-              <m:r>
-                <w:rPr>
-                  <w:rFonts w:ascii="Cambria Math" w:eastAsiaTheme="minorEastAsia" w:hAnsi="Cambria Math" w:cs="Times New Roman"/>
-                  <w:sz w:val="28"/>
-                  <w:szCs w:val="28"/>
-                </w:rPr>
-                <m:t>+</m:t>
-              </m:r>
-              <m:r>
-                <w:rPr>
-                  <w:rFonts w:ascii="Cambria Math" w:eastAsiaTheme="minorEastAsia" w:hAnsi="Cambria Math" w:cs="Times New Roman"/>
-                  <w:sz w:val="28"/>
-                  <w:szCs w:val="28"/>
-                </w:rPr>
-                <m:t xml:space="preserve">1+ </m:t>
-              </m:r>
-              <m:r>
-                <w:rPr>
-                  <w:rFonts w:ascii="Cambria Math" w:eastAsiaTheme="minorEastAsia" w:hAnsi="Cambria Math" w:cs="Times New Roman"/>
-                  <w:sz w:val="28"/>
-                  <w:szCs w:val="28"/>
-                </w:rPr>
-                <m:t>2</m:t>
+                <m:t>k+1+ 2</m:t>
               </m:r>
             </m:sub>
           </m:sSub>
@@ -2158,7 +2063,6 @@
           <w:iCs/>
           <w:sz w:val="28"/>
           <w:szCs w:val="28"/>
-          <w:lang w:val="en-US"/>
         </w:rPr>
       </w:pPr>
       <m:oMath>
@@ -2395,15 +2299,7 @@
                 <w:sz w:val="28"/>
                 <w:szCs w:val="28"/>
               </w:rPr>
-              <m:t>1</m:t>
-            </m:r>
-            <m:r>
-              <w:rPr>
-                <w:rFonts w:ascii="Cambria Math" w:eastAsiaTheme="minorEastAsia" w:hAnsi="Cambria Math" w:cs="Times New Roman"/>
-                <w:sz w:val="28"/>
-                <w:szCs w:val="28"/>
-              </w:rPr>
-              <m:t xml:space="preserve">+ </m:t>
+              <m:t xml:space="preserve">1+ </m:t>
             </m:r>
             <m:rad>
               <m:radPr>
@@ -2833,7 +2729,6 @@
           <w:i/>
           <w:sz w:val="28"/>
           <w:szCs w:val="28"/>
-          <w:lang w:val="en-US"/>
         </w:rPr>
       </w:pPr>
       <m:oMath>
@@ -3223,16 +3118,7 @@
             <w:sz w:val="28"/>
             <w:szCs w:val="28"/>
           </w:rPr>
-          <m:t>=</m:t>
-        </m:r>
-        <m:r>
-          <w:rPr>
-            <w:rFonts w:ascii="Cambria Math" w:eastAsiaTheme="minorEastAsia" w:hAnsi="Cambria Math" w:cs="Times New Roman"/>
-            <w:sz w:val="28"/>
-            <w:szCs w:val="28"/>
-            <w:lang w:val="en-US"/>
-          </w:rPr>
-          <m:t xml:space="preserve">1.44* </m:t>
+          <m:t xml:space="preserve">=1.44* </m:t>
         </m:r>
         <m:func>
           <m:funcPr>
@@ -3279,7 +3165,6 @@
                     <w:rFonts w:ascii="Cambria Math" w:eastAsiaTheme="minorEastAsia" w:hAnsi="Cambria Math" w:cs="Times New Roman"/>
                     <w:sz w:val="28"/>
                     <w:szCs w:val="28"/>
-                    <w:lang w:val="en-US"/>
                   </w:rPr>
                   <m:t>2</m:t>
                 </m:r>
@@ -3292,9 +3177,25 @@
                 <w:rFonts w:ascii="Cambria Math" w:eastAsiaTheme="minorEastAsia" w:hAnsi="Cambria Math" w:cs="Times New Roman"/>
                 <w:sz w:val="28"/>
                 <w:szCs w:val="28"/>
+              </w:rPr>
+              <m:t>(</m:t>
+            </m:r>
+            <m:r>
+              <w:rPr>
+                <w:rFonts w:ascii="Cambria Math" w:eastAsiaTheme="minorEastAsia" w:hAnsi="Cambria Math" w:cs="Times New Roman"/>
+                <w:sz w:val="28"/>
+                <w:szCs w:val="28"/>
                 <w:lang w:val="en-US"/>
               </w:rPr>
-              <m:t>(n+1)</m:t>
+              <m:t>n</m:t>
+            </m:r>
+            <m:r>
+              <w:rPr>
+                <w:rFonts w:ascii="Cambria Math" w:eastAsiaTheme="minorEastAsia" w:hAnsi="Cambria Math" w:cs="Times New Roman"/>
+                <w:sz w:val="28"/>
+                <w:szCs w:val="28"/>
+              </w:rPr>
+              <m:t>+1)</m:t>
             </m:r>
           </m:e>
         </m:func>
@@ -3822,7 +3723,61 @@
           <w:sz w:val="28"/>
           <w:szCs w:val="28"/>
         </w:rPr>
-        <w:t>Если у элемента есть 2 ребенка, то необходимо найти максимальный элемент в левом поддереве удаляемого узла и заменить удаляемый узел на этот максимальный элемент, а затем его нужно удалить из правого поддерева. Таким образом мы пришли к первому или второму случаю, т.к. у максимального элемента нет правого сына.</w:t>
+        <w:t xml:space="preserve">Если у элемента есть 2 ребенка, то необходимо найти </w:t>
+      </w:r>
+      <w:r>
+        <w:rPr>
+          <w:rFonts w:ascii="Times New Roman" w:hAnsi="Times New Roman" w:cs="Times New Roman"/>
+          <w:iCs/>
+          <w:sz w:val="28"/>
+          <w:szCs w:val="28"/>
+        </w:rPr>
+        <w:t>мини</w:t>
+      </w:r>
+      <w:r>
+        <w:rPr>
+          <w:rFonts w:ascii="Times New Roman" w:hAnsi="Times New Roman" w:cs="Times New Roman"/>
+          <w:iCs/>
+          <w:sz w:val="28"/>
+          <w:szCs w:val="28"/>
+        </w:rPr>
+        <w:t xml:space="preserve">мальный элемент в </w:t>
+      </w:r>
+      <w:r>
+        <w:rPr>
+          <w:rFonts w:ascii="Times New Roman" w:hAnsi="Times New Roman" w:cs="Times New Roman"/>
+          <w:iCs/>
+          <w:sz w:val="28"/>
+          <w:szCs w:val="28"/>
+        </w:rPr>
+        <w:t>правом</w:t>
+      </w:r>
+      <w:r>
+        <w:rPr>
+          <w:rFonts w:ascii="Times New Roman" w:hAnsi="Times New Roman" w:cs="Times New Roman"/>
+          <w:iCs/>
+          <w:sz w:val="28"/>
+          <w:szCs w:val="28"/>
+        </w:rPr>
+        <w:t xml:space="preserve"> поддереве удаляемого узла и заменить удаляемый узел на этот </w:t>
+      </w:r>
+      <w:r>
+        <w:rPr>
+          <w:rFonts w:ascii="Times New Roman" w:hAnsi="Times New Roman" w:cs="Times New Roman"/>
+          <w:iCs/>
+          <w:sz w:val="28"/>
+          <w:szCs w:val="28"/>
+        </w:rPr>
+        <w:t>мини</w:t>
+      </w:r>
+      <w:r>
+        <w:rPr>
+          <w:rFonts w:ascii="Times New Roman" w:hAnsi="Times New Roman" w:cs="Times New Roman"/>
+          <w:iCs/>
+          <w:sz w:val="28"/>
+          <w:szCs w:val="28"/>
+        </w:rPr>
+        <w:t>мальный элемент, а затем его нужно удалить из правого поддерева. Таким образом мы пришли к первому или второму случаю, т.к. у максимального элемента нет правого сына.</w:t>
       </w:r>
       <w:r>
         <w:rPr>
@@ -3922,19 +3877,18 @@
           <w:sz w:val="28"/>
           <w:szCs w:val="28"/>
         </w:rPr>
-        <w:t xml:space="preserve">В первом случае необходимо заменить узел на фиктивный лист, в третьем случае нужно перекрасить сына в черный и </w:t>
-      </w:r>
-      <w:proofErr w:type="spellStart"/>
+        <w:t xml:space="preserve">В первом случае необходимо заменить узел на фиктивный лист, в третьем случае нужно перекрасить сына в черный и подвесить вместо отца, второй случай разбивается на несколько и сводится к общей задаче, когда было корректное красно-черное дерево и поддерево с черной вершиной </w:t>
+      </w:r>
       <w:r>
         <w:rPr>
           <w:rFonts w:ascii="Times New Roman" w:hAnsi="Times New Roman" w:cs="Times New Roman"/>
           <w:iCs/>
           <w:sz w:val="28"/>
           <w:szCs w:val="28"/>
-        </w:rPr>
-        <w:t>переподвесить</w:t>
-      </w:r>
-      <w:proofErr w:type="spellEnd"/>
+          <w:lang w:val="en-US"/>
+        </w:rPr>
+        <w:t>x</w:t>
+      </w:r>
       <w:r>
         <w:rPr>
           <w:rFonts w:ascii="Times New Roman" w:hAnsi="Times New Roman" w:cs="Times New Roman"/>
@@ -3942,7 +3896,7 @@
           <w:sz w:val="28"/>
           <w:szCs w:val="28"/>
         </w:rPr>
-        <w:t xml:space="preserve"> вместо отца, второй случай разбивается на несколько и сводится к общей задаче, когда было корректное красно-черное дерево и поддерево с черной вершиной </w:t>
+        <w:t xml:space="preserve"> </w:t>
       </w:r>
       <w:r>
         <w:rPr>
@@ -3950,9 +3904,8 @@
           <w:iCs/>
           <w:sz w:val="28"/>
           <w:szCs w:val="28"/>
-          <w:lang w:val="en-US"/>
-        </w:rPr>
-        <w:t>x</w:t>
+        </w:rPr>
+        <w:t xml:space="preserve">с черной высотой </w:t>
       </w:r>
       <w:r>
         <w:rPr>
@@ -3960,8 +3913,9 @@
           <w:iCs/>
           <w:sz w:val="28"/>
           <w:szCs w:val="28"/>
-        </w:rPr>
-        <w:t xml:space="preserve"> </w:t>
+          <w:lang w:val="en-US"/>
+        </w:rPr>
+        <w:t>h</w:t>
       </w:r>
       <w:r>
         <w:rPr>
@@ -3970,7 +3924,7 @@
           <w:sz w:val="28"/>
           <w:szCs w:val="28"/>
         </w:rPr>
-        <w:t xml:space="preserve">с черной высотой </w:t>
+        <w:t xml:space="preserve">, вместо него подвесили такое же дерево, но черная глубина на 1 меньше. Будем считать, что это дерево – правый сын своего родителя (если родителя нет, то все свойства сохраняются). Пусть отец данного поддерева – </w:t>
       </w:r>
       <w:r>
         <w:rPr>
@@ -3980,7 +3934,7 @@
           <w:szCs w:val="28"/>
           <w:lang w:val="en-US"/>
         </w:rPr>
-        <w:t>h</w:t>
+        <w:t>a</w:t>
       </w:r>
       <w:r>
         <w:rPr>
@@ -3989,7 +3943,7 @@
           <w:sz w:val="28"/>
           <w:szCs w:val="28"/>
         </w:rPr>
-        <w:t xml:space="preserve">, вместо него подвесили такое же дерево, но черная глубина на 1 меньше. Будем считать, что это дерево – правый сын своего родителя (если родителя нет, то все свойства сохраняются). Пусть отец данного поддерева – </w:t>
+        <w:t xml:space="preserve">, </w:t>
       </w:r>
       <w:r>
         <w:rPr>
@@ -3997,37 +3951,37 @@
           <w:iCs/>
           <w:sz w:val="28"/>
           <w:szCs w:val="28"/>
-          <w:lang w:val="en-US"/>
-        </w:rPr>
-        <w:t xml:space="preserve">a, </w:t>
-      </w:r>
-      <w:r>
+        </w:rPr>
+        <w:t>тогда возможно несколько случаев:</w:t>
+      </w:r>
+    </w:p>
+    <w:p>
+      <w:pPr>
         <w:rPr>
           <w:rFonts w:ascii="Times New Roman" w:hAnsi="Times New Roman" w:cs="Times New Roman"/>
           <w:iCs/>
           <w:sz w:val="28"/>
           <w:szCs w:val="28"/>
         </w:rPr>
-        <w:t>тогда возможно несколько случаев:</w:t>
-      </w:r>
-    </w:p>
-    <w:p>
-      <w:pPr>
+      </w:pPr>
+      <w:r>
         <w:rPr>
           <w:rFonts w:ascii="Times New Roman" w:hAnsi="Times New Roman" w:cs="Times New Roman"/>
           <w:iCs/>
           <w:sz w:val="28"/>
           <w:szCs w:val="28"/>
         </w:rPr>
-      </w:pPr>
+        <w:t xml:space="preserve">2.1) </w:t>
+      </w:r>
       <w:r>
         <w:rPr>
           <w:rFonts w:ascii="Times New Roman" w:hAnsi="Times New Roman" w:cs="Times New Roman"/>
           <w:iCs/>
           <w:sz w:val="28"/>
           <w:szCs w:val="28"/>
-        </w:rPr>
-        <w:t xml:space="preserve">2.1) </w:t>
+          <w:lang w:val="en-US"/>
+        </w:rPr>
+        <w:t>a</w:t>
       </w:r>
       <w:r>
         <w:rPr>
@@ -4035,9 +3989,8 @@
           <w:iCs/>
           <w:sz w:val="28"/>
           <w:szCs w:val="28"/>
-          <w:lang w:val="en-US"/>
-        </w:rPr>
-        <w:t xml:space="preserve">a – </w:t>
+        </w:rPr>
+        <w:t xml:space="preserve"> – </w:t>
       </w:r>
       <w:r>
         <w:rPr>
@@ -4844,17 +4797,18 @@
           <w:sz w:val="28"/>
           <w:szCs w:val="28"/>
         </w:rPr>
-        <w:t xml:space="preserve">Выполняется </w:t>
-      </w:r>
-      <w:r>
+        <w:t>Выполняется малый правый поворот</w:t>
+      </w:r>
+    </w:p>
+    <w:p>
+      <w:pPr>
         <w:rPr>
           <w:rFonts w:ascii="Times New Roman" w:hAnsi="Times New Roman" w:cs="Times New Roman"/>
           <w:iCs/>
           <w:sz w:val="28"/>
           <w:szCs w:val="28"/>
         </w:rPr>
-        <w:t>малый</w:t>
-      </w:r>
+      </w:pPr>
       <w:r>
         <w:rPr>
           <w:rFonts w:ascii="Times New Roman" w:hAnsi="Times New Roman" w:cs="Times New Roman"/>
@@ -4862,18 +4816,18 @@
           <w:sz w:val="28"/>
           <w:szCs w:val="28"/>
         </w:rPr>
-        <w:t xml:space="preserve"> правый поворот</w:t>
-      </w:r>
-    </w:p>
-    <w:p>
-      <w:pPr>
+        <w:t xml:space="preserve">2.2.2) </w:t>
+      </w:r>
+      <w:r>
         <w:rPr>
           <w:rFonts w:ascii="Times New Roman" w:hAnsi="Times New Roman" w:cs="Times New Roman"/>
           <w:iCs/>
           <w:sz w:val="28"/>
           <w:szCs w:val="28"/>
-        </w:rPr>
-      </w:pPr>
+          <w:lang w:val="en-US"/>
+        </w:rPr>
+        <w:t>b</w:t>
+      </w:r>
       <w:r>
         <w:rPr>
           <w:rFonts w:ascii="Times New Roman" w:hAnsi="Times New Roman" w:cs="Times New Roman"/>
@@ -4881,7 +4835,7 @@
           <w:sz w:val="28"/>
           <w:szCs w:val="28"/>
         </w:rPr>
-        <w:t xml:space="preserve">2.2.2) </w:t>
+        <w:t xml:space="preserve"> – </w:t>
       </w:r>
       <w:r>
         <w:rPr>
@@ -4889,37 +4843,37 @@
           <w:iCs/>
           <w:sz w:val="28"/>
           <w:szCs w:val="28"/>
-          <w:lang w:val="en-US"/>
-        </w:rPr>
-        <w:t xml:space="preserve">b – </w:t>
-      </w:r>
-      <w:r>
+        </w:rPr>
+        <w:t>черный</w:t>
+      </w:r>
+    </w:p>
+    <w:p>
+      <w:pPr>
         <w:rPr>
           <w:rFonts w:ascii="Times New Roman" w:hAnsi="Times New Roman" w:cs="Times New Roman"/>
           <w:iCs/>
           <w:sz w:val="28"/>
           <w:szCs w:val="28"/>
         </w:rPr>
-        <w:t>черный</w:t>
-      </w:r>
-    </w:p>
-    <w:p>
-      <w:pPr>
+      </w:pPr>
+      <w:r>
         <w:rPr>
           <w:rFonts w:ascii="Times New Roman" w:hAnsi="Times New Roman" w:cs="Times New Roman"/>
           <w:iCs/>
           <w:sz w:val="28"/>
           <w:szCs w:val="28"/>
         </w:rPr>
-      </w:pPr>
+        <w:t xml:space="preserve">Нужно проверить есть ли у </w:t>
+      </w:r>
       <w:r>
         <w:rPr>
           <w:rFonts w:ascii="Times New Roman" w:hAnsi="Times New Roman" w:cs="Times New Roman"/>
           <w:iCs/>
           <w:sz w:val="28"/>
           <w:szCs w:val="28"/>
-        </w:rPr>
-        <w:t xml:space="preserve">Нужно проверить есть ли у </w:t>
+          <w:lang w:val="en-US"/>
+        </w:rPr>
+        <w:t>b</w:t>
       </w:r>
       <w:r>
         <w:rPr>
@@ -4927,9 +4881,8 @@
           <w:iCs/>
           <w:sz w:val="28"/>
           <w:szCs w:val="28"/>
-          <w:lang w:val="en-US"/>
-        </w:rPr>
-        <w:t>b</w:t>
+        </w:rPr>
+        <w:t xml:space="preserve"> </w:t>
       </w:r>
       <w:r>
         <w:rPr>
@@ -4938,35 +4891,36 @@
           <w:sz w:val="28"/>
           <w:szCs w:val="28"/>
         </w:rPr>
-        <w:t xml:space="preserve"> </w:t>
-      </w:r>
-      <w:r>
+        <w:t>красные дети:</w:t>
+      </w:r>
+    </w:p>
+    <w:p>
+      <w:pPr>
         <w:rPr>
           <w:rFonts w:ascii="Times New Roman" w:hAnsi="Times New Roman" w:cs="Times New Roman"/>
           <w:iCs/>
           <w:sz w:val="28"/>
           <w:szCs w:val="28"/>
         </w:rPr>
-        <w:t>красные дети:</w:t>
-      </w:r>
-    </w:p>
-    <w:p>
-      <w:pPr>
+      </w:pPr>
+      <w:r>
         <w:rPr>
           <w:rFonts w:ascii="Times New Roman" w:hAnsi="Times New Roman" w:cs="Times New Roman"/>
           <w:iCs/>
           <w:sz w:val="28"/>
           <w:szCs w:val="28"/>
         </w:rPr>
-      </w:pPr>
+        <w:t xml:space="preserve">2.2.2.1) У </w:t>
+      </w:r>
       <w:r>
         <w:rPr>
           <w:rFonts w:ascii="Times New Roman" w:hAnsi="Times New Roman" w:cs="Times New Roman"/>
           <w:iCs/>
           <w:sz w:val="28"/>
           <w:szCs w:val="28"/>
-        </w:rPr>
-        <w:t xml:space="preserve">2.2.2.1) У </w:t>
+          <w:lang w:val="en-US"/>
+        </w:rPr>
+        <w:t>b</w:t>
       </w:r>
       <w:r>
         <w:rPr>
@@ -4974,9 +4928,8 @@
           <w:iCs/>
           <w:sz w:val="28"/>
           <w:szCs w:val="28"/>
-          <w:lang w:val="en-US"/>
-        </w:rPr>
-        <w:t>b</w:t>
+        </w:rPr>
+        <w:t xml:space="preserve"> </w:t>
       </w:r>
       <w:r>
         <w:rPr>
@@ -4985,54 +4938,55 @@
           <w:sz w:val="28"/>
           <w:szCs w:val="28"/>
         </w:rPr>
-        <w:t xml:space="preserve"> </w:t>
-      </w:r>
-      <w:r>
+        <w:t>есть красные дети</w:t>
+      </w:r>
+    </w:p>
+    <w:p>
+      <w:pPr>
         <w:rPr>
           <w:rFonts w:ascii="Times New Roman" w:hAnsi="Times New Roman" w:cs="Times New Roman"/>
           <w:iCs/>
           <w:sz w:val="28"/>
           <w:szCs w:val="28"/>
         </w:rPr>
-        <w:t>есть красные дети</w:t>
-      </w:r>
-    </w:p>
-    <w:p>
-      <w:pPr>
+      </w:pPr>
+      <w:r>
         <w:rPr>
           <w:rFonts w:ascii="Times New Roman" w:hAnsi="Times New Roman" w:cs="Times New Roman"/>
           <w:iCs/>
           <w:sz w:val="28"/>
           <w:szCs w:val="28"/>
         </w:rPr>
-      </w:pPr>
-      <w:r>
+        <w:t>Делаем малый или большой правый поворот</w:t>
+      </w:r>
+    </w:p>
+    <w:p>
+      <w:pPr>
         <w:rPr>
           <w:rFonts w:ascii="Times New Roman" w:hAnsi="Times New Roman" w:cs="Times New Roman"/>
           <w:iCs/>
           <w:sz w:val="28"/>
           <w:szCs w:val="28"/>
         </w:rPr>
-        <w:t>Делаем малый или большой правый поворот</w:t>
-      </w:r>
-    </w:p>
-    <w:p>
-      <w:pPr>
+      </w:pPr>
+      <w:r>
         <w:rPr>
           <w:rFonts w:ascii="Times New Roman" w:hAnsi="Times New Roman" w:cs="Times New Roman"/>
           <w:iCs/>
           <w:sz w:val="28"/>
           <w:szCs w:val="28"/>
         </w:rPr>
-      </w:pPr>
+        <w:t xml:space="preserve">2.2.2.2) У </w:t>
+      </w:r>
       <w:r>
         <w:rPr>
           <w:rFonts w:ascii="Times New Roman" w:hAnsi="Times New Roman" w:cs="Times New Roman"/>
           <w:iCs/>
           <w:sz w:val="28"/>
           <w:szCs w:val="28"/>
-        </w:rPr>
-        <w:t xml:space="preserve">2.2.2.2) У </w:t>
+          <w:lang w:val="en-US"/>
+        </w:rPr>
+        <w:t>b</w:t>
       </w:r>
       <w:r>
         <w:rPr>
@@ -5040,9 +4994,8 @@
           <w:iCs/>
           <w:sz w:val="28"/>
           <w:szCs w:val="28"/>
-          <w:lang w:val="en-US"/>
-        </w:rPr>
-        <w:t>b</w:t>
+        </w:rPr>
+        <w:t xml:space="preserve"> </w:t>
       </w:r>
       <w:r>
         <w:rPr>
@@ -5051,26 +5004,16 @@
           <w:sz w:val="28"/>
           <w:szCs w:val="28"/>
         </w:rPr>
-        <w:t xml:space="preserve"> </w:t>
-      </w:r>
-      <w:r>
+        <w:t>нет красных детей</w:t>
+      </w:r>
+    </w:p>
+    <w:p>
+      <w:pPr>
         <w:rPr>
           <w:rFonts w:ascii="Times New Roman" w:hAnsi="Times New Roman" w:cs="Times New Roman"/>
           <w:iCs/>
           <w:sz w:val="28"/>
           <w:szCs w:val="28"/>
-        </w:rPr>
-        <w:t>нет красных детей</w:t>
-      </w:r>
-    </w:p>
-    <w:p>
-      <w:pPr>
-        <w:rPr>
-          <w:rFonts w:ascii="Times New Roman" w:hAnsi="Times New Roman" w:cs="Times New Roman"/>
-          <w:iCs/>
-          <w:sz w:val="28"/>
-          <w:szCs w:val="28"/>
-          <w:lang w:val="en-US"/>
         </w:rPr>
       </w:pPr>
       <w:r>
@@ -5597,15 +5540,7 @@
             <w:sz w:val="28"/>
             <w:szCs w:val="28"/>
           </w:rPr>
-          <m:t>n≥</m:t>
-        </m:r>
-        <m:r>
-          <w:rPr>
-            <w:rFonts w:ascii="Cambria Math" w:hAnsi="Cambria Math" w:cs="Times New Roman"/>
-            <w:sz w:val="28"/>
-            <w:szCs w:val="28"/>
-          </w:rPr>
-          <m:t>0</m:t>
+          <m:t>n≥0</m:t>
         </m:r>
       </m:oMath>
       <w:r>
@@ -5773,7 +5708,6 @@
           <w:iCs/>
           <w:sz w:val="28"/>
           <w:szCs w:val="28"/>
-          <w:lang w:val="en-US"/>
         </w:rPr>
       </w:pPr>
       <w:r>
@@ -6053,15 +5987,7 @@
                 <w:sz w:val="28"/>
                 <w:szCs w:val="28"/>
               </w:rPr>
-              <m:t>1+</m:t>
-            </m:r>
-            <m:r>
-              <w:rPr>
-                <w:rFonts w:ascii="Cambria Math" w:hAnsi="Cambria Math" w:cs="Times New Roman"/>
-                <w:sz w:val="28"/>
-                <w:szCs w:val="28"/>
-              </w:rPr>
-              <m:t>2</m:t>
+              <m:t>1+2</m:t>
             </m:r>
           </m:e>
           <m:sup>
@@ -6112,15 +6038,7 @@
             <w:sz w:val="28"/>
             <w:szCs w:val="28"/>
           </w:rPr>
-          <m:t>-1</m:t>
-        </m:r>
-        <m:r>
-          <w:rPr>
-            <w:rFonts w:ascii="Cambria Math" w:hAnsi="Cambria Math" w:cs="Times New Roman"/>
-            <w:sz w:val="28"/>
-            <w:szCs w:val="28"/>
-          </w:rPr>
-          <m:t>+</m:t>
+          <m:t>-1+</m:t>
         </m:r>
         <m:sSup>
           <m:sSupPr>
@@ -6192,15 +6110,7 @@
             <w:sz w:val="28"/>
             <w:szCs w:val="28"/>
           </w:rPr>
-          <m:t>-1</m:t>
-        </m:r>
-        <m:r>
-          <w:rPr>
-            <w:rFonts w:ascii="Cambria Math" w:hAnsi="Cambria Math" w:cs="Times New Roman"/>
-            <w:sz w:val="28"/>
-            <w:szCs w:val="28"/>
-          </w:rPr>
-          <m:t>=</m:t>
+          <m:t>-1=</m:t>
         </m:r>
         <m:sSup>
           <m:sSupPr>
@@ -6274,27 +6184,7 @@
           <w:sz w:val="28"/>
           <w:szCs w:val="28"/>
         </w:rPr>
-        <w:t xml:space="preserve"> </w:t>
-      </w:r>
-      <w:proofErr w:type="spellStart"/>
-      <w:r>
-        <w:rPr>
-          <w:rFonts w:ascii="Times New Roman" w:eastAsiaTheme="minorEastAsia" w:hAnsi="Times New Roman" w:cs="Times New Roman"/>
-          <w:iCs/>
-          <w:sz w:val="28"/>
-          <w:szCs w:val="28"/>
-        </w:rPr>
-        <w:t>ч.т.д</w:t>
-      </w:r>
-      <w:proofErr w:type="spellEnd"/>
-      <w:r>
-        <w:rPr>
-          <w:rFonts w:ascii="Times New Roman" w:eastAsiaTheme="minorEastAsia" w:hAnsi="Times New Roman" w:cs="Times New Roman"/>
-          <w:iCs/>
-          <w:sz w:val="28"/>
-          <w:szCs w:val="28"/>
-        </w:rPr>
-        <w:t>.</w:t>
+        <w:t xml:space="preserve"> ч.т.д.</w:t>
       </w:r>
     </w:p>
     <w:p>
@@ -6619,23 +6509,7 @@
             <w:sz w:val="28"/>
             <w:szCs w:val="28"/>
           </w:rPr>
-          <m:t>-</m:t>
-        </m:r>
-        <m:r>
-          <w:rPr>
-            <w:rFonts w:ascii="Cambria Math" w:hAnsi="Cambria Math" w:cs="Times New Roman"/>
-            <w:sz w:val="28"/>
-            <w:szCs w:val="28"/>
-          </w:rPr>
-          <m:t>1</m:t>
-        </m:r>
-        <m:r>
-          <w:rPr>
-            <w:rFonts w:ascii="Cambria Math" w:hAnsi="Cambria Math" w:cs="Times New Roman"/>
-            <w:sz w:val="28"/>
-            <w:szCs w:val="28"/>
-          </w:rPr>
-          <m:t xml:space="preserve">= </m:t>
+          <m:t xml:space="preserve">-1= </m:t>
         </m:r>
         <m:sSup>
           <m:sSupPr>
@@ -6676,15 +6550,7 @@
             <w:sz w:val="28"/>
             <w:szCs w:val="28"/>
           </w:rPr>
-          <m:t>-</m:t>
-        </m:r>
-        <m:r>
-          <w:rPr>
-            <w:rFonts w:ascii="Cambria Math" w:hAnsi="Cambria Math" w:cs="Times New Roman"/>
-            <w:sz w:val="28"/>
-            <w:szCs w:val="28"/>
-          </w:rPr>
-          <m:t>1</m:t>
+          <m:t>-1</m:t>
         </m:r>
       </m:oMath>
       <w:r>
@@ -6702,7 +6568,6 @@
           <w:rFonts w:ascii="Times New Roman" w:eastAsiaTheme="minorEastAsia" w:hAnsi="Times New Roman" w:cs="Times New Roman"/>
           <w:sz w:val="28"/>
           <w:szCs w:val="28"/>
-          <w:lang w:val="en-US"/>
         </w:rPr>
       </w:pPr>
       <w:r>
@@ -6760,7 +6625,6 @@
           <w:rFonts w:ascii="Times New Roman" w:eastAsiaTheme="minorEastAsia" w:hAnsi="Times New Roman" w:cs="Times New Roman"/>
           <w:sz w:val="28"/>
           <w:szCs w:val="28"/>
-          <w:lang w:val="en-US"/>
         </w:rPr>
         <w:t>;</w:t>
       </w:r>
@@ -6771,7 +6635,6 @@
           <w:rFonts w:ascii="Times New Roman" w:eastAsiaTheme="minorEastAsia" w:hAnsi="Times New Roman" w:cs="Times New Roman"/>
           <w:sz w:val="28"/>
           <w:szCs w:val="28"/>
-          <w:lang w:val="en-US"/>
         </w:rPr>
       </w:pPr>
       <w:r>
@@ -7000,10 +6863,10 @@
           <w:szCs w:val="32"/>
         </w:rPr>
         <w:drawing>
-          <wp:inline distT="0" distB="0" distL="0" distR="0" wp14:anchorId="37C1DC8C" wp14:editId="1A220F52">
-            <wp:extent cx="5932805" cy="3962400"/>
-            <wp:effectExtent l="0" t="0" r="0" b="0"/>
-            <wp:docPr id="1421833365" name="Рисунок 1"/>
+          <wp:inline distT="0" distB="0" distL="0" distR="0" wp14:anchorId="6EEE5AD4" wp14:editId="1EB01F24">
+            <wp:extent cx="5935980" cy="3954780"/>
+            <wp:effectExtent l="0" t="0" r="7620" b="7620"/>
+            <wp:docPr id="1588684798" name="Рисунок 5"/>
             <wp:cNvGraphicFramePr>
               <a:graphicFrameLocks xmlns:a="http://schemas.openxmlformats.org/drawingml/2006/main" noChangeAspect="1"/>
             </wp:cNvGraphicFramePr>
@@ -7011,7 +6874,7 @@
               <a:graphicData uri="http://schemas.openxmlformats.org/drawingml/2006/picture">
                 <pic:pic xmlns:pic="http://schemas.openxmlformats.org/drawingml/2006/picture">
                   <pic:nvPicPr>
-                    <pic:cNvPr id="0" name="Picture 1"/>
+                    <pic:cNvPr id="0" name="Picture 5"/>
                     <pic:cNvPicPr>
                       <a:picLocks noChangeAspect="1" noChangeArrowheads="1"/>
                     </pic:cNvPicPr>
@@ -7032,7 +6895,7 @@
                   <pic:spPr bwMode="auto">
                     <a:xfrm>
                       <a:off x="0" y="0"/>
-                      <a:ext cx="5932805" cy="3962400"/>
+                      <a:ext cx="5935980" cy="3954780"/>
                     </a:xfrm>
                     <a:prstGeom prst="rect">
                       <a:avLst/>
@@ -7066,7 +6929,7 @@
           <w:sz w:val="24"/>
           <w:szCs w:val="24"/>
         </w:rPr>
-        <w:t xml:space="preserve">Рисунок 1 – График зависимости высоты </w:t>
+        <w:t xml:space="preserve">Рисунок </w:t>
       </w:r>
       <w:r>
         <w:rPr>
@@ -7074,9 +6937,8 @@
           <w:iCs/>
           <w:sz w:val="24"/>
           <w:szCs w:val="24"/>
-          <w:lang w:val="en-US"/>
-        </w:rPr>
-        <w:t>h</w:t>
+        </w:rPr>
+        <w:t>1</w:t>
       </w:r>
       <w:r>
         <w:rPr>
@@ -7085,7 +6947,7 @@
           <w:sz w:val="24"/>
           <w:szCs w:val="24"/>
         </w:rPr>
-        <w:t xml:space="preserve"> от количества элементов </w:t>
+        <w:t xml:space="preserve"> – График зависимости высоты </w:t>
       </w:r>
       <w:r>
         <w:rPr>
@@ -7095,7 +6957,7 @@
           <w:szCs w:val="24"/>
           <w:lang w:val="en-US"/>
         </w:rPr>
-        <w:t>n</w:t>
+        <w:t>h</w:t>
       </w:r>
       <w:r>
         <w:rPr>
@@ -7104,8 +6966,76 @@
           <w:sz w:val="24"/>
           <w:szCs w:val="24"/>
         </w:rPr>
+        <w:t xml:space="preserve"> от количества элементов </w:t>
+      </w:r>
+      <w:r>
+        <w:rPr>
+          <w:rFonts w:ascii="Times New Roman" w:hAnsi="Times New Roman" w:cs="Times New Roman"/>
+          <w:iCs/>
+          <w:sz w:val="24"/>
+          <w:szCs w:val="24"/>
+          <w:lang w:val="en-US"/>
+        </w:rPr>
+        <w:t>n</w:t>
+      </w:r>
+      <w:r>
+        <w:rPr>
+          <w:rFonts w:ascii="Times New Roman" w:hAnsi="Times New Roman" w:cs="Times New Roman"/>
+          <w:iCs/>
+          <w:sz w:val="24"/>
+          <w:szCs w:val="24"/>
+        </w:rPr>
         <w:t xml:space="preserve"> для бинарного дерева поиска</w:t>
       </w:r>
+      <w:r>
+        <w:rPr>
+          <w:rFonts w:ascii="Times New Roman" w:hAnsi="Times New Roman" w:cs="Times New Roman"/>
+          <w:iCs/>
+          <w:sz w:val="24"/>
+          <w:szCs w:val="24"/>
+        </w:rPr>
+        <w:t xml:space="preserve"> (</w:t>
+      </w:r>
+      <w:r>
+        <w:rPr>
+          <w:rFonts w:ascii="Times New Roman" w:hAnsi="Times New Roman" w:cs="Times New Roman"/>
+          <w:iCs/>
+          <w:sz w:val="24"/>
+          <w:szCs w:val="24"/>
+        </w:rPr>
+        <w:t>при</w:t>
+      </w:r>
+      <w:r>
+        <w:rPr>
+          <w:rFonts w:ascii="Times New Roman" w:hAnsi="Times New Roman" w:cs="Times New Roman"/>
+          <w:iCs/>
+          <w:sz w:val="24"/>
+          <w:szCs w:val="24"/>
+        </w:rPr>
+        <w:t xml:space="preserve"> возрастающих ключах</w:t>
+      </w:r>
+      <w:r>
+        <w:rPr>
+          <w:rFonts w:ascii="Times New Roman" w:hAnsi="Times New Roman" w:cs="Times New Roman"/>
+          <w:iCs/>
+          <w:sz w:val="24"/>
+          <w:szCs w:val="24"/>
+        </w:rPr>
+        <w:t>)</w:t>
+      </w:r>
+    </w:p>
+    <w:p>
+      <w:pPr>
+        <w:jc w:val="center"/>
+        <w:rPr>
+          <w:rFonts w:ascii="Times New Roman" w:hAnsi="Times New Roman" w:cs="Times New Roman"/>
+          <w:b/>
+          <w:bCs/>
+          <w:iCs/>
+          <w:sz w:val="32"/>
+          <w:szCs w:val="32"/>
+        </w:rPr>
+      </w:pPr>
     </w:p>
     <w:p>
       <w:pPr>
@@ -7129,11 +7059,12 @@
           <w:sz w:val="32"/>
           <w:szCs w:val="32"/>
         </w:rPr>
+        <w:lastRenderedPageBreak/>
         <w:drawing>
-          <wp:inline distT="0" distB="0" distL="0" distR="0" wp14:anchorId="79396476" wp14:editId="5F57E821">
+          <wp:inline distT="0" distB="0" distL="0" distR="0" wp14:anchorId="64A25141" wp14:editId="37D4E688">
             <wp:extent cx="5932805" cy="3962400"/>
             <wp:effectExtent l="0" t="0" r="0" b="0"/>
-            <wp:docPr id="1391249776" name="Рисунок 2"/>
+            <wp:docPr id="2128586407" name="Рисунок 1"/>
             <wp:cNvGraphicFramePr>
               <a:graphicFrameLocks xmlns:a="http://schemas.openxmlformats.org/drawingml/2006/main" noChangeAspect="1"/>
             </wp:cNvGraphicFramePr>
@@ -7141,7 +7072,7 @@
               <a:graphicData uri="http://schemas.openxmlformats.org/drawingml/2006/picture">
                 <pic:pic xmlns:pic="http://schemas.openxmlformats.org/drawingml/2006/picture">
                   <pic:nvPicPr>
-                    <pic:cNvPr id="0" name="Picture 2"/>
+                    <pic:cNvPr id="0" name="Picture 1"/>
                     <pic:cNvPicPr>
                       <a:picLocks noChangeAspect="1" noChangeArrowheads="1"/>
                     </pic:cNvPicPr>
@@ -7196,7 +7127,7 @@
           <w:sz w:val="24"/>
           <w:szCs w:val="24"/>
         </w:rPr>
-        <w:t xml:space="preserve">Рисунок 2 – График зависимости высоты </w:t>
+        <w:t>Рисунок</w:t>
       </w:r>
       <w:r>
         <w:rPr>
@@ -7204,9 +7135,8 @@
           <w:iCs/>
           <w:sz w:val="24"/>
           <w:szCs w:val="24"/>
-          <w:lang w:val="en-US"/>
-        </w:rPr>
-        <w:t>h</w:t>
+        </w:rPr>
+        <w:t xml:space="preserve"> 2</w:t>
       </w:r>
       <w:r>
         <w:rPr>
@@ -7215,7 +7145,7 @@
           <w:sz w:val="24"/>
           <w:szCs w:val="24"/>
         </w:rPr>
-        <w:t xml:space="preserve"> от количества элементов </w:t>
+        <w:t xml:space="preserve"> – График зависимости высоты </w:t>
       </w:r>
       <w:r>
         <w:rPr>
@@ -7225,7 +7155,7 @@
           <w:szCs w:val="24"/>
           <w:lang w:val="en-US"/>
         </w:rPr>
-        <w:t>n</w:t>
+        <w:t>h</w:t>
       </w:r>
       <w:r>
         <w:rPr>
@@ -7234,33 +7164,73 @@
           <w:sz w:val="24"/>
           <w:szCs w:val="24"/>
         </w:rPr>
-        <w:t xml:space="preserve"> для АВЛ дерева</w:t>
-      </w:r>
-    </w:p>
-    <w:p>
-      <w:pPr>
-        <w:jc w:val="center"/>
+        <w:t xml:space="preserve"> от количества элементов </w:t>
+      </w:r>
+      <w:r>
         <w:rPr>
           <w:rFonts w:ascii="Times New Roman" w:hAnsi="Times New Roman" w:cs="Times New Roman"/>
           <w:iCs/>
           <w:sz w:val="24"/>
           <w:szCs w:val="24"/>
-        </w:rPr>
-      </w:pPr>
+          <w:lang w:val="en-US"/>
+        </w:rPr>
+        <w:t>n</w:t>
+      </w:r>
       <w:r>
         <w:rPr>
           <w:rFonts w:ascii="Times New Roman" w:hAnsi="Times New Roman" w:cs="Times New Roman"/>
           <w:iCs/>
-          <w:noProof/>
           <w:sz w:val="24"/>
           <w:szCs w:val="24"/>
         </w:rPr>
-        <w:lastRenderedPageBreak/>
+        <w:t xml:space="preserve"> для бинарного дерева поиска</w:t>
+      </w:r>
+      <w:r>
+        <w:rPr>
+          <w:rFonts w:ascii="Times New Roman" w:hAnsi="Times New Roman" w:cs="Times New Roman"/>
+          <w:iCs/>
+          <w:sz w:val="24"/>
+          <w:szCs w:val="24"/>
+        </w:rPr>
+        <w:t xml:space="preserve"> (</w:t>
+      </w:r>
+      <w:r>
+        <w:rPr>
+          <w:rFonts w:ascii="Times New Roman" w:hAnsi="Times New Roman" w:cs="Times New Roman"/>
+          <w:iCs/>
+          <w:sz w:val="24"/>
+          <w:szCs w:val="24"/>
+        </w:rPr>
+        <w:t>при случайных ключах)</w:t>
+      </w:r>
+    </w:p>
+    <w:p>
+      <w:pPr>
+        <w:jc w:val="center"/>
+        <w:rPr>
+          <w:rFonts w:ascii="Times New Roman" w:hAnsi="Times New Roman" w:cs="Times New Roman"/>
+          <w:b/>
+          <w:bCs/>
+          <w:iCs/>
+          <w:sz w:val="32"/>
+          <w:szCs w:val="32"/>
+        </w:rPr>
+      </w:pPr>
+      <w:r>
+        <w:rPr>
+          <w:rFonts w:ascii="Times New Roman" w:hAnsi="Times New Roman" w:cs="Times New Roman"/>
+          <w:b/>
+          <w:bCs/>
+          <w:iCs/>
+          <w:noProof/>
+          <w:sz w:val="32"/>
+          <w:szCs w:val="32"/>
+        </w:rPr>
         <w:drawing>
-          <wp:inline distT="0" distB="0" distL="0" distR="0" wp14:anchorId="0B6E3164" wp14:editId="1F0DF115">
+          <wp:inline distT="0" distB="0" distL="0" distR="0" wp14:anchorId="2FE0E22B" wp14:editId="27B1A8AA">
             <wp:extent cx="5932805" cy="3962400"/>
             <wp:effectExtent l="0" t="0" r="0" b="0"/>
-            <wp:docPr id="290465495" name="Рисунок 3"/>
+            <wp:docPr id="1055291864" name="Рисунок 2"/>
             <wp:cNvGraphicFramePr>
               <a:graphicFrameLocks xmlns:a="http://schemas.openxmlformats.org/drawingml/2006/main" noChangeAspect="1"/>
             </wp:cNvGraphicFramePr>
@@ -7268,7 +7238,7 @@
               <a:graphicData uri="http://schemas.openxmlformats.org/drawingml/2006/picture">
                 <pic:pic xmlns:pic="http://schemas.openxmlformats.org/drawingml/2006/picture">
                   <pic:nvPicPr>
-                    <pic:cNvPr id="0" name="Picture 3"/>
+                    <pic:cNvPr id="0" name="Picture 2"/>
                     <pic:cNvPicPr>
                       <a:picLocks noChangeAspect="1" noChangeArrowheads="1"/>
                     </pic:cNvPicPr>
@@ -7323,7 +7293,7 @@
           <w:sz w:val="24"/>
           <w:szCs w:val="24"/>
         </w:rPr>
-        <w:t xml:space="preserve">Рисунок 3 – График зависимости высоты </w:t>
+        <w:t xml:space="preserve">Рисунок </w:t>
       </w:r>
       <w:r>
         <w:rPr>
@@ -7331,9 +7301,8 @@
           <w:iCs/>
           <w:sz w:val="24"/>
           <w:szCs w:val="24"/>
-          <w:lang w:val="en-US"/>
-        </w:rPr>
-        <w:t>h</w:t>
+        </w:rPr>
+        <w:t>3</w:t>
       </w:r>
       <w:r>
         <w:rPr>
@@ -7342,7 +7311,7 @@
           <w:sz w:val="24"/>
           <w:szCs w:val="24"/>
         </w:rPr>
-        <w:t xml:space="preserve"> от количества элементов </w:t>
+        <w:t xml:space="preserve"> – График зависимости высоты </w:t>
       </w:r>
       <w:r>
         <w:rPr>
@@ -7352,7 +7321,7 @@
           <w:szCs w:val="24"/>
           <w:lang w:val="en-US"/>
         </w:rPr>
-        <w:t>n</w:t>
+        <w:t>h</w:t>
       </w:r>
       <w:r>
         <w:rPr>
@@ -7361,19 +7330,36 @@
           <w:sz w:val="24"/>
           <w:szCs w:val="24"/>
         </w:rPr>
-        <w:t xml:space="preserve"> для красно-черного дерева</w:t>
-      </w:r>
-    </w:p>
-    <w:p>
-      <w:pPr>
+        <w:t xml:space="preserve"> от количества элементов </w:t>
+      </w:r>
+      <w:r>
         <w:rPr>
           <w:rFonts w:ascii="Times New Roman" w:hAnsi="Times New Roman" w:cs="Times New Roman"/>
-          <w:b/>
-          <w:bCs/>
           <w:iCs/>
-          <w:sz w:val="32"/>
-          <w:szCs w:val="32"/>
-          <w:lang w:val="en-US"/>
+          <w:sz w:val="24"/>
+          <w:szCs w:val="24"/>
+          <w:lang w:val="en-US"/>
+        </w:rPr>
+        <w:t>n</w:t>
+      </w:r>
+      <w:r>
+        <w:rPr>
+          <w:rFonts w:ascii="Times New Roman" w:hAnsi="Times New Roman" w:cs="Times New Roman"/>
+          <w:iCs/>
+          <w:sz w:val="24"/>
+          <w:szCs w:val="24"/>
+        </w:rPr>
+        <w:t xml:space="preserve"> для АВЛ дерева</w:t>
+      </w:r>
+    </w:p>
+    <w:p>
+      <w:pPr>
+        <w:jc w:val="center"/>
+        <w:rPr>
+          <w:rFonts w:ascii="Times New Roman" w:hAnsi="Times New Roman" w:cs="Times New Roman"/>
+          <w:iCs/>
+          <w:sz w:val="24"/>
+          <w:szCs w:val="24"/>
         </w:rPr>
       </w:pPr>
       <w:r>
@@ -7384,11 +7370,12 @@
           <w:sz w:val="24"/>
           <w:szCs w:val="24"/>
         </w:rPr>
+        <w:lastRenderedPageBreak/>
         <w:drawing>
-          <wp:inline distT="0" distB="0" distL="0" distR="0" wp14:anchorId="66AFCC5D" wp14:editId="56A995A7">
+          <wp:inline distT="0" distB="0" distL="0" distR="0" wp14:anchorId="52E39EB3" wp14:editId="0941E0EA">
             <wp:extent cx="5932805" cy="3962400"/>
             <wp:effectExtent l="0" t="0" r="0" b="0"/>
-            <wp:docPr id="717148749" name="Рисунок 4"/>
+            <wp:docPr id="1627069539" name="Рисунок 3"/>
             <wp:cNvGraphicFramePr>
               <a:graphicFrameLocks xmlns:a="http://schemas.openxmlformats.org/drawingml/2006/main" noChangeAspect="1"/>
             </wp:cNvGraphicFramePr>
@@ -7396,7 +7383,7 @@
               <a:graphicData uri="http://schemas.openxmlformats.org/drawingml/2006/picture">
                 <pic:pic xmlns:pic="http://schemas.openxmlformats.org/drawingml/2006/picture">
                   <pic:nvPicPr>
-                    <pic:cNvPr id="0" name="Picture 4"/>
+                    <pic:cNvPr id="0" name="Picture 3"/>
                     <pic:cNvPicPr>
                       <a:picLocks noChangeAspect="1" noChangeArrowheads="1"/>
                     </pic:cNvPicPr>
@@ -7451,7 +7438,175 @@
           <w:sz w:val="24"/>
           <w:szCs w:val="24"/>
         </w:rPr>
-        <w:t xml:space="preserve">Рисунок 4 – График зависимости высоты </w:t>
+        <w:t xml:space="preserve">Рисунок </w:t>
+      </w:r>
+      <w:r>
+        <w:rPr>
+          <w:rFonts w:ascii="Times New Roman" w:hAnsi="Times New Roman" w:cs="Times New Roman"/>
+          <w:iCs/>
+          <w:sz w:val="24"/>
+          <w:szCs w:val="24"/>
+        </w:rPr>
+        <w:t>4</w:t>
+      </w:r>
+      <w:r>
+        <w:rPr>
+          <w:rFonts w:ascii="Times New Roman" w:hAnsi="Times New Roman" w:cs="Times New Roman"/>
+          <w:iCs/>
+          <w:sz w:val="24"/>
+          <w:szCs w:val="24"/>
+        </w:rPr>
+        <w:t xml:space="preserve"> – График зависимости высоты </w:t>
+      </w:r>
+      <w:r>
+        <w:rPr>
+          <w:rFonts w:ascii="Times New Roman" w:hAnsi="Times New Roman" w:cs="Times New Roman"/>
+          <w:iCs/>
+          <w:sz w:val="24"/>
+          <w:szCs w:val="24"/>
+          <w:lang w:val="en-US"/>
+        </w:rPr>
+        <w:t>h</w:t>
+      </w:r>
+      <w:r>
+        <w:rPr>
+          <w:rFonts w:ascii="Times New Roman" w:hAnsi="Times New Roman" w:cs="Times New Roman"/>
+          <w:iCs/>
+          <w:sz w:val="24"/>
+          <w:szCs w:val="24"/>
+        </w:rPr>
+        <w:t xml:space="preserve"> от количества элементов </w:t>
+      </w:r>
+      <w:r>
+        <w:rPr>
+          <w:rFonts w:ascii="Times New Roman" w:hAnsi="Times New Roman" w:cs="Times New Roman"/>
+          <w:iCs/>
+          <w:sz w:val="24"/>
+          <w:szCs w:val="24"/>
+          <w:lang w:val="en-US"/>
+        </w:rPr>
+        <w:t>n</w:t>
+      </w:r>
+      <w:r>
+        <w:rPr>
+          <w:rFonts w:ascii="Times New Roman" w:hAnsi="Times New Roman" w:cs="Times New Roman"/>
+          <w:iCs/>
+          <w:sz w:val="24"/>
+          <w:szCs w:val="24"/>
+        </w:rPr>
+        <w:t xml:space="preserve"> для красно-черного дерева</w:t>
+      </w:r>
+    </w:p>
+    <w:p>
+      <w:pPr>
+        <w:jc w:val="center"/>
+        <w:rPr>
+          <w:rFonts w:ascii="Times New Roman" w:hAnsi="Times New Roman" w:cs="Times New Roman"/>
+          <w:b/>
+          <w:bCs/>
+          <w:iCs/>
+          <w:sz w:val="32"/>
+          <w:szCs w:val="32"/>
+          <w:lang w:val="en-US"/>
+        </w:rPr>
+      </w:pPr>
+      <w:r>
+        <w:rPr>
+          <w:rFonts w:ascii="Times New Roman" w:hAnsi="Times New Roman" w:cs="Times New Roman"/>
+          <w:b/>
+          <w:bCs/>
+          <w:iCs/>
+          <w:noProof/>
+          <w:sz w:val="32"/>
+          <w:szCs w:val="32"/>
+          <w:lang w:val="en-US"/>
+        </w:rPr>
+        <w:drawing>
+          <wp:inline distT="0" distB="0" distL="0" distR="0" wp14:anchorId="02F0A0E3" wp14:editId="264CE050">
+            <wp:extent cx="5932805" cy="3962400"/>
+            <wp:effectExtent l="0" t="0" r="0" b="0"/>
+            <wp:docPr id="1597589732" name="Рисунок 4"/>
+            <wp:cNvGraphicFramePr>
+              <a:graphicFrameLocks xmlns:a="http://schemas.openxmlformats.org/drawingml/2006/main" noChangeAspect="1"/>
+            </wp:cNvGraphicFramePr>
+            <a:graphic xmlns:a="http://schemas.openxmlformats.org/drawingml/2006/main">
+              <a:graphicData uri="http://schemas.openxmlformats.org/drawingml/2006/picture">
+                <pic:pic xmlns:pic="http://schemas.openxmlformats.org/drawingml/2006/picture">
+                  <pic:nvPicPr>
+                    <pic:cNvPr id="0" name="Picture 4"/>
+                    <pic:cNvPicPr>
+                      <a:picLocks noChangeAspect="1" noChangeArrowheads="1"/>
+                    </pic:cNvPicPr>
+                  </pic:nvPicPr>
+                  <pic:blipFill>
+                    <a:blip r:embed="rId12">
+                      <a:extLst>
+                        <a:ext uri="{28A0092B-C50C-407E-A947-70E740481C1C}">
+                          <a14:useLocalDpi xmlns:a14="http://schemas.microsoft.com/office/drawing/2010/main" val="0"/>
+                        </a:ext>
+                      </a:extLst>
+                    </a:blip>
+                    <a:srcRect/>
+                    <a:stretch>
+                      <a:fillRect/>
+                    </a:stretch>
+                  </pic:blipFill>
+                  <pic:spPr bwMode="auto">
+                    <a:xfrm>
+                      <a:off x="0" y="0"/>
+                      <a:ext cx="5932805" cy="3962400"/>
+                    </a:xfrm>
+                    <a:prstGeom prst="rect">
+                      <a:avLst/>
+                    </a:prstGeom>
+                    <a:noFill/>
+                    <a:ln>
+                      <a:noFill/>
+                    </a:ln>
+                  </pic:spPr>
+                </pic:pic>
+              </a:graphicData>
+            </a:graphic>
+          </wp:inline>
+        </w:drawing>
+      </w:r>
+    </w:p>
+    <w:p>
+      <w:pPr>
+        <w:jc w:val="center"/>
+        <w:rPr>
+          <w:rFonts w:ascii="Times New Roman" w:hAnsi="Times New Roman" w:cs="Times New Roman"/>
+          <w:iCs/>
+          <w:sz w:val="24"/>
+          <w:szCs w:val="24"/>
+        </w:rPr>
+      </w:pPr>
+      <w:r>
+        <w:rPr>
+          <w:rFonts w:ascii="Times New Roman" w:hAnsi="Times New Roman" w:cs="Times New Roman"/>
+          <w:iCs/>
+          <w:sz w:val="24"/>
+          <w:szCs w:val="24"/>
+        </w:rPr>
+        <w:t xml:space="preserve">Рисунок </w:t>
+      </w:r>
+      <w:r>
+        <w:rPr>
+          <w:rFonts w:ascii="Times New Roman" w:hAnsi="Times New Roman" w:cs="Times New Roman"/>
+          <w:iCs/>
+          <w:sz w:val="24"/>
+          <w:szCs w:val="24"/>
+        </w:rPr>
+        <w:t>5</w:t>
+      </w:r>
+      <w:r>
+        <w:rPr>
+          <w:rFonts w:ascii="Times New Roman" w:hAnsi="Times New Roman" w:cs="Times New Roman"/>
+          <w:iCs/>
+          <w:sz w:val="24"/>
+          <w:szCs w:val="24"/>
+        </w:rPr>
+        <w:t xml:space="preserve"> – График зависимости высоты </w:t>
       </w:r>
       <w:r>
         <w:rPr>
@@ -7580,7 +7735,7 @@
                     <pic:cNvPicPr/>
                   </pic:nvPicPr>
                   <pic:blipFill>
-                    <a:blip r:embed="rId12"/>
+                    <a:blip r:embed="rId13"/>
                     <a:stretch>
                       <a:fillRect/>
                     </a:stretch>
@@ -7609,7 +7764,6 @@
           <w:iCs/>
           <w:sz w:val="24"/>
           <w:szCs w:val="24"/>
-          <w:lang w:val="en-US"/>
         </w:rPr>
       </w:pPr>
       <w:r>
@@ -7646,7 +7800,7 @@
                     <pic:cNvPicPr/>
                   </pic:nvPicPr>
                   <pic:blipFill>
-                    <a:blip r:embed="rId13"/>
+                    <a:blip r:embed="rId14"/>
                     <a:stretch>
                       <a:fillRect/>
                     </a:stretch>
@@ -7675,7 +7829,6 @@
           <w:iCs/>
           <w:sz w:val="24"/>
           <w:szCs w:val="24"/>
-          <w:lang w:val="en-US"/>
         </w:rPr>
       </w:pPr>
       <w:r>
@@ -7725,7 +7878,7 @@
                     <pic:cNvPicPr/>
                   </pic:nvPicPr>
                   <pic:blipFill>
-                    <a:blip r:embed="rId14"/>
+                    <a:blip r:embed="rId15"/>
                     <a:stretch>
                       <a:fillRect/>
                     </a:stretch>
@@ -8000,7 +8153,7 @@
         </w:rPr>
         <w:t xml:space="preserve"> </w:t>
       </w:r>
-      <w:hyperlink r:id="rId15" w:history="1">
+      <w:hyperlink r:id="rId16" w:history="1">
         <w:r>
           <w:rPr>
             <w:rStyle w:val="a5"/>
@@ -59348,7 +59501,7 @@
       </w:pPr>
     </w:p>
     <w:sectPr>
-      <w:footerReference w:type="default" r:id="rId16"/>
+      <w:footerReference w:type="default" r:id="rId17"/>
       <w:pgSz w:w="11906" w:h="16838"/>
       <w:pgMar w:top="1134" w:right="850" w:bottom="1134" w:left="1701" w:header="708" w:footer="708" w:gutter="0"/>
       <w:cols w:space="708"/>

</xml_diff>

<commit_message>
add comments to FixErase in RBT
</commit_message>
<xml_diff>
--- a/3351ФаберКАлр2.docx
+++ b/3351ФаберКАлр2.docx
@@ -3868,6 +3868,7 @@
           <w:iCs/>
           <w:sz w:val="28"/>
           <w:szCs w:val="28"/>
+          <w:lang w:val="en-US"/>
         </w:rPr>
       </w:pPr>
       <w:r>
@@ -3924,7 +3925,7 @@
           <w:sz w:val="28"/>
           <w:szCs w:val="28"/>
         </w:rPr>
-        <w:t xml:space="preserve">, вместо него подвесили такое же дерево, но черная глубина на 1 меньше. Будем считать, что это дерево – правый сын своего родителя (если родителя нет, то все свойства сохраняются). Пусть отец данного поддерева – </w:t>
+        <w:t xml:space="preserve">, вместо него подвесили такое же дерево, но черная глубина на 1 меньше. Будем считать, что это дерево – </w:t>
       </w:r>
       <w:r>
         <w:rPr>
@@ -3932,9 +3933,8 @@
           <w:iCs/>
           <w:sz w:val="28"/>
           <w:szCs w:val="28"/>
-          <w:lang w:val="en-US"/>
-        </w:rPr>
-        <w:t>a</w:t>
+        </w:rPr>
+        <w:t>левый</w:t>
       </w:r>
       <w:r>
         <w:rPr>
@@ -3943,7 +3943,7 @@
           <w:sz w:val="28"/>
           <w:szCs w:val="28"/>
         </w:rPr>
-        <w:t xml:space="preserve">, </w:t>
+        <w:t xml:space="preserve"> сын своего родителя (если родителя нет, то все свойства сохраняются)</w:t>
       </w:r>
       <w:r>
         <w:rPr>
@@ -3952,26 +3952,26 @@
           <w:sz w:val="28"/>
           <w:szCs w:val="28"/>
         </w:rPr>
-        <w:t>тогда возможно несколько случаев:</w:t>
-      </w:r>
-    </w:p>
-    <w:p>
-      <w:pPr>
+        <w:t>, если это дерево – правый сын, то действия будут симметричны</w:t>
+      </w:r>
+      <w:r>
         <w:rPr>
           <w:rFonts w:ascii="Times New Roman" w:hAnsi="Times New Roman" w:cs="Times New Roman"/>
           <w:iCs/>
           <w:sz w:val="28"/>
           <w:szCs w:val="28"/>
         </w:rPr>
-      </w:pPr>
+        <w:t xml:space="preserve">. Пусть отец данного поддерева – </w:t>
+      </w:r>
       <w:r>
         <w:rPr>
           <w:rFonts w:ascii="Times New Roman" w:hAnsi="Times New Roman" w:cs="Times New Roman"/>
           <w:iCs/>
           <w:sz w:val="28"/>
           <w:szCs w:val="28"/>
-        </w:rPr>
-        <w:t xml:space="preserve">2.1) </w:t>
+          <w:lang w:val="en-US"/>
+        </w:rPr>
+        <w:t>a</w:t>
       </w:r>
       <w:r>
         <w:rPr>
@@ -3979,9 +3979,8 @@
           <w:iCs/>
           <w:sz w:val="28"/>
           <w:szCs w:val="28"/>
-          <w:lang w:val="en-US"/>
-        </w:rPr>
-        <w:t>a</w:t>
+        </w:rPr>
+        <w:t xml:space="preserve">, </w:t>
       </w:r>
       <w:r>
         <w:rPr>
@@ -3990,28 +3989,28 @@
           <w:sz w:val="28"/>
           <w:szCs w:val="28"/>
         </w:rPr>
-        <w:t xml:space="preserve"> – </w:t>
-      </w:r>
+        <w:t xml:space="preserve">брат вершины данного поддерева – </w:t>
+      </w:r>
+      <w:proofErr w:type="gramStart"/>
       <w:r>
         <w:rPr>
           <w:rFonts w:ascii="Times New Roman" w:hAnsi="Times New Roman" w:cs="Times New Roman"/>
           <w:iCs/>
           <w:sz w:val="28"/>
           <w:szCs w:val="28"/>
-        </w:rPr>
-        <w:t>красный</w:t>
-      </w:r>
-    </w:p>
-    <w:p>
-      <w:pPr>
+          <w:lang w:val="en-US"/>
+        </w:rPr>
+        <w:t>b</w:t>
+      </w:r>
+      <w:r>
         <w:rPr>
           <w:rFonts w:ascii="Times New Roman" w:hAnsi="Times New Roman" w:cs="Times New Roman"/>
           <w:iCs/>
           <w:sz w:val="28"/>
           <w:szCs w:val="28"/>
         </w:rPr>
-      </w:pPr>
-      <w:proofErr w:type="gramStart"/>
+        <w:t>,</w:t>
+      </w:r>
       <w:r>
         <w:rPr>
           <w:rFonts w:ascii="Times New Roman" w:hAnsi="Times New Roman" w:cs="Times New Roman"/>
@@ -4019,10 +4018,8 @@
           <w:sz w:val="28"/>
           <w:szCs w:val="28"/>
         </w:rPr>
-        <w:lastRenderedPageBreak/>
-        <w:t>Если</w:t>
-      </w:r>
-      <w:proofErr w:type="gramEnd"/>
+        <w:t xml:space="preserve"> </w:t>
+      </w:r>
       <w:r>
         <w:rPr>
           <w:rFonts w:ascii="Times New Roman" w:hAnsi="Times New Roman" w:cs="Times New Roman"/>
@@ -4030,7 +4027,7 @@
           <w:sz w:val="28"/>
           <w:szCs w:val="28"/>
         </w:rPr>
-        <w:t xml:space="preserve"> а – красный родитель </w:t>
+        <w:t xml:space="preserve"> </w:t>
       </w:r>
       <w:r>
         <w:rPr>
@@ -4039,27 +4036,34 @@
           <w:sz w:val="28"/>
           <w:szCs w:val="28"/>
         </w:rPr>
-        <w:t xml:space="preserve">нашего поддерева, то у него будет и второй сын – </w:t>
-      </w:r>
+        <w:t>тогда</w:t>
+      </w:r>
+      <w:proofErr w:type="gramEnd"/>
       <w:r>
         <w:rPr>
           <w:rFonts w:ascii="Times New Roman" w:hAnsi="Times New Roman" w:cs="Times New Roman"/>
           <w:iCs/>
           <w:sz w:val="28"/>
           <w:szCs w:val="28"/>
-          <w:lang w:val="en-US"/>
-        </w:rPr>
-        <w:t>b</w:t>
-      </w:r>
-      <w:r>
+        </w:rPr>
+        <w:t xml:space="preserve"> возможно несколько случаев:</w:t>
+      </w:r>
+    </w:p>
+    <w:p>
+      <w:pPr>
+        <w:pStyle w:val="a4"/>
+        <w:numPr>
+          <w:ilvl w:val="0"/>
+          <w:numId w:val="6"/>
+        </w:numPr>
         <w:rPr>
           <w:rFonts w:ascii="Times New Roman" w:hAnsi="Times New Roman" w:cs="Times New Roman"/>
           <w:iCs/>
           <w:sz w:val="28"/>
           <w:szCs w:val="28"/>
-        </w:rPr>
-        <w:t xml:space="preserve">, </w:t>
-      </w:r>
+          <w:lang w:val="en-US"/>
+        </w:rPr>
+      </w:pPr>
       <w:r>
         <w:rPr>
           <w:rFonts w:ascii="Times New Roman" w:hAnsi="Times New Roman" w:cs="Times New Roman"/>
@@ -4067,7 +4071,7 @@
           <w:sz w:val="28"/>
           <w:szCs w:val="28"/>
         </w:rPr>
-        <w:t xml:space="preserve">который будет черный (т.к. черная высота поддерева хотя бы 2 – вершина и фиктивный лист). Также, необходимо проверить есть ли у </w:t>
+        <w:t>Брат – черный</w:t>
       </w:r>
       <w:r>
         <w:rPr>
@@ -4075,19 +4079,19 @@
           <w:iCs/>
           <w:sz w:val="28"/>
           <w:szCs w:val="28"/>
-          <w:lang w:val="en-US"/>
-        </w:rPr>
-        <w:t>b</w:t>
-      </w:r>
-      <w:r>
+        </w:rPr>
+        <w:t>:</w:t>
+      </w:r>
+    </w:p>
+    <w:p>
+      <w:pPr>
         <w:rPr>
           <w:rFonts w:ascii="Times New Roman" w:hAnsi="Times New Roman" w:cs="Times New Roman"/>
           <w:iCs/>
           <w:sz w:val="28"/>
           <w:szCs w:val="28"/>
         </w:rPr>
-        <w:t xml:space="preserve"> </w:t>
-      </w:r>
+      </w:pPr>
       <w:r>
         <w:rPr>
           <w:rFonts w:ascii="Times New Roman" w:hAnsi="Times New Roman" w:cs="Times New Roman"/>
@@ -4095,11 +4099,17 @@
           <w:sz w:val="28"/>
           <w:szCs w:val="28"/>
         </w:rPr>
-        <w:t>хотя бы один красный сын:</w:t>
-      </w:r>
-    </w:p>
-    <w:p>
-      <w:pPr>
+        <w:lastRenderedPageBreak/>
+        <w:t>В таком случае важны цвета детей брата:</w:t>
+      </w:r>
+    </w:p>
+    <w:p>
+      <w:pPr>
+        <w:pStyle w:val="a4"/>
+        <w:numPr>
+          <w:ilvl w:val="1"/>
+          <w:numId w:val="10"/>
+        </w:numPr>
         <w:rPr>
           <w:rFonts w:ascii="Times New Roman" w:hAnsi="Times New Roman" w:cs="Times New Roman"/>
           <w:iCs/>
@@ -4114,18 +4124,18 @@
           <w:sz w:val="28"/>
           <w:szCs w:val="28"/>
         </w:rPr>
-        <w:t xml:space="preserve">2.1.1) У </w:t>
-      </w:r>
-      <w:r>
+        <w:t>Оба ребенка брата – черные:</w:t>
+      </w:r>
+    </w:p>
+    <w:p>
+      <w:pPr>
         <w:rPr>
           <w:rFonts w:ascii="Times New Roman" w:hAnsi="Times New Roman" w:cs="Times New Roman"/>
           <w:iCs/>
           <w:sz w:val="28"/>
           <w:szCs w:val="28"/>
-          <w:lang w:val="en-US"/>
-        </w:rPr>
-        <w:t>b</w:t>
-      </w:r>
+        </w:rPr>
+      </w:pPr>
       <w:r>
         <w:rPr>
           <w:rFonts w:ascii="Times New Roman" w:hAnsi="Times New Roman" w:cs="Times New Roman"/>
@@ -4133,7 +4143,7 @@
           <w:sz w:val="28"/>
           <w:szCs w:val="28"/>
         </w:rPr>
-        <w:t xml:space="preserve"> </w:t>
+        <w:t xml:space="preserve">В случае, когда поддерево </w:t>
       </w:r>
       <w:r>
         <w:rPr>
@@ -4141,19 +4151,19 @@
           <w:iCs/>
           <w:sz w:val="28"/>
           <w:szCs w:val="28"/>
-        </w:rPr>
-        <w:t>есть хотя бы один красный сын</w:t>
-      </w:r>
-    </w:p>
-    <w:p>
-      <w:pPr>
+          <w:lang w:val="en-US"/>
+        </w:rPr>
+        <w:t>x</w:t>
+      </w:r>
+      <w:r>
         <w:rPr>
           <w:rFonts w:ascii="Times New Roman" w:hAnsi="Times New Roman" w:cs="Times New Roman"/>
           <w:iCs/>
           <w:sz w:val="28"/>
           <w:szCs w:val="28"/>
         </w:rPr>
-      </w:pPr>
+        <w:t xml:space="preserve"> </w:t>
+      </w:r>
       <w:r>
         <w:rPr>
           <w:rFonts w:ascii="Times New Roman" w:hAnsi="Times New Roman" w:cs="Times New Roman"/>
@@ -4161,7 +4171,7 @@
           <w:sz w:val="28"/>
           <w:szCs w:val="28"/>
         </w:rPr>
-        <w:t xml:space="preserve">В таком случае для восстановления свойств красно-черного дерева необходимо произвести максимум 2 поворота (либо малый правый, либо большой правый, в зависимости от того, где находится сын </w:t>
+        <w:t>имеет 1 элемент, этими потомками могут быть только фиктивные листы, иначе имеем некорректное красно-черное дерево, в общем случае, дети брата могут быть полноценными поддеревьями. Здесь, нужно перекрасить брата в красный, а родителя в черный, если родитель был красным, то дерево отбалансировано, если же черным, то необходимо рекурсивно отбалансировать дерево от родителя</w:t>
       </w:r>
       <w:r>
         <w:rPr>
@@ -4169,38 +4179,48 @@
           <w:iCs/>
           <w:sz w:val="28"/>
           <w:szCs w:val="28"/>
-          <w:lang w:val="en-US"/>
-        </w:rPr>
-        <w:t>b</w:t>
-      </w:r>
-      <w:r>
+        </w:rPr>
+        <w:t>.</w:t>
+      </w:r>
+    </w:p>
+    <w:p>
+      <w:pPr>
+        <w:pStyle w:val="a4"/>
+        <w:numPr>
+          <w:ilvl w:val="1"/>
+          <w:numId w:val="10"/>
+        </w:numPr>
         <w:rPr>
           <w:rFonts w:ascii="Times New Roman" w:hAnsi="Times New Roman" w:cs="Times New Roman"/>
           <w:iCs/>
           <w:sz w:val="28"/>
           <w:szCs w:val="28"/>
         </w:rPr>
-        <w:t>)</w:t>
-      </w:r>
-    </w:p>
-    <w:p>
-      <w:pPr>
+      </w:pPr>
+      <w:r>
         <w:rPr>
           <w:rFonts w:ascii="Times New Roman" w:hAnsi="Times New Roman" w:cs="Times New Roman"/>
           <w:iCs/>
           <w:sz w:val="28"/>
           <w:szCs w:val="28"/>
         </w:rPr>
-      </w:pPr>
-      <w:r>
+        <w:t>Хотя бы один ребенок брата – красный:</w:t>
+      </w:r>
+    </w:p>
+    <w:p>
+      <w:pPr>
+        <w:pStyle w:val="a4"/>
+        <w:numPr>
+          <w:ilvl w:val="2"/>
+          <w:numId w:val="11"/>
+        </w:numPr>
         <w:rPr>
           <w:rFonts w:ascii="Times New Roman" w:hAnsi="Times New Roman" w:cs="Times New Roman"/>
           <w:iCs/>
           <w:sz w:val="28"/>
           <w:szCs w:val="28"/>
         </w:rPr>
-        <w:t xml:space="preserve">2.1.2) </w:t>
-      </w:r>
+      </w:pPr>
       <w:r>
         <w:rPr>
           <w:rFonts w:ascii="Times New Roman" w:hAnsi="Times New Roman" w:cs="Times New Roman"/>
@@ -4208,18 +4228,18 @@
           <w:sz w:val="28"/>
           <w:szCs w:val="28"/>
         </w:rPr>
-        <w:t xml:space="preserve">У </w:t>
-      </w:r>
-      <w:r>
+        <w:t>Правый ребенок – красный (левый – любой):</w:t>
+      </w:r>
+    </w:p>
+    <w:p>
+      <w:pPr>
         <w:rPr>
           <w:rFonts w:ascii="Times New Roman" w:hAnsi="Times New Roman" w:cs="Times New Roman"/>
           <w:iCs/>
           <w:sz w:val="28"/>
           <w:szCs w:val="28"/>
-          <w:lang w:val="en-US"/>
-        </w:rPr>
-        <w:t>b</w:t>
-      </w:r>
+        </w:rPr>
+      </w:pPr>
       <w:r>
         <w:rPr>
           <w:rFonts w:ascii="Times New Roman" w:hAnsi="Times New Roman" w:cs="Times New Roman"/>
@@ -4227,55 +4247,66 @@
           <w:sz w:val="28"/>
           <w:szCs w:val="28"/>
         </w:rPr>
-        <w:t xml:space="preserve"> </w:t>
-      </w:r>
-      <w:r>
+        <w:t>В этом случае перекрашиваем брата в родительский цвет (цвет родителя не важен, т.к. он не повлияет на исходную черную высоту), самого родителя в – черный, а красного ребенка – в черный и выполняем левый поворот.</w:t>
+      </w:r>
+    </w:p>
+    <w:p>
+      <w:pPr>
+        <w:pStyle w:val="a4"/>
+        <w:numPr>
+          <w:ilvl w:val="2"/>
+          <w:numId w:val="11"/>
+        </w:numPr>
         <w:rPr>
           <w:rFonts w:ascii="Times New Roman" w:hAnsi="Times New Roman" w:cs="Times New Roman"/>
           <w:iCs/>
           <w:sz w:val="28"/>
           <w:szCs w:val="28"/>
         </w:rPr>
-        <w:t>нет красных сыновей</w:t>
-      </w:r>
-    </w:p>
-    <w:p>
-      <w:pPr>
+      </w:pPr>
+      <w:r>
         <w:rPr>
           <w:rFonts w:ascii="Times New Roman" w:hAnsi="Times New Roman" w:cs="Times New Roman"/>
           <w:iCs/>
           <w:sz w:val="28"/>
           <w:szCs w:val="28"/>
         </w:rPr>
-      </w:pPr>
-      <w:r>
+        <w:t>Левый ребенок – красный (правый – черный):</w:t>
+      </w:r>
+    </w:p>
+    <w:p>
+      <w:pPr>
         <w:rPr>
           <w:rFonts w:ascii="Times New Roman" w:hAnsi="Times New Roman" w:cs="Times New Roman"/>
           <w:iCs/>
           <w:sz w:val="28"/>
           <w:szCs w:val="28"/>
         </w:rPr>
-        <w:t xml:space="preserve">Необходимо перекрасить </w:t>
-      </w:r>
+      </w:pPr>
       <w:r>
         <w:rPr>
           <w:rFonts w:ascii="Times New Roman" w:hAnsi="Times New Roman" w:cs="Times New Roman"/>
           <w:iCs/>
           <w:sz w:val="28"/>
           <w:szCs w:val="28"/>
-          <w:lang w:val="en-US"/>
-        </w:rPr>
-        <w:t>a</w:t>
-      </w:r>
-      <w:r>
+        </w:rPr>
+        <w:t>Необходимо совершить обмен цветов красного ребенка и брата, тем самым свести ситуацию к случаю 1.2.1</w:t>
+      </w:r>
+    </w:p>
+    <w:p>
+      <w:pPr>
+        <w:pStyle w:val="a4"/>
+        <w:numPr>
+          <w:ilvl w:val="0"/>
+          <w:numId w:val="6"/>
+        </w:numPr>
         <w:rPr>
           <w:rFonts w:ascii="Times New Roman" w:hAnsi="Times New Roman" w:cs="Times New Roman"/>
           <w:iCs/>
           <w:sz w:val="28"/>
           <w:szCs w:val="28"/>
         </w:rPr>
-        <w:t xml:space="preserve"> </w:t>
-      </w:r>
+      </w:pPr>
       <w:r>
         <w:rPr>
           <w:rFonts w:ascii="Times New Roman" w:hAnsi="Times New Roman" w:cs="Times New Roman"/>
@@ -4283,9 +4314,11 @@
           <w:sz w:val="28"/>
           <w:szCs w:val="28"/>
         </w:rPr>
-        <w:t xml:space="preserve">и </w:t>
-      </w:r>
-      <w:r>
+        <w:t>Брат – красный:</w:t>
+      </w:r>
+    </w:p>
+    <w:p>
+      <w:pPr>
         <w:rPr>
           <w:rFonts w:ascii="Times New Roman" w:hAnsi="Times New Roman" w:cs="Times New Roman"/>
           <w:iCs/>
@@ -4293,8 +4326,7 @@
           <w:szCs w:val="28"/>
           <w:lang w:val="en-US"/>
         </w:rPr>
-        <w:t>b</w:t>
-      </w:r>
+      </w:pPr>
       <w:r>
         <w:rPr>
           <w:rFonts w:ascii="Times New Roman" w:hAnsi="Times New Roman" w:cs="Times New Roman"/>
@@ -4302,7 +4334,7 @@
           <w:sz w:val="28"/>
           <w:szCs w:val="28"/>
         </w:rPr>
-        <w:t xml:space="preserve"> </w:t>
+        <w:t xml:space="preserve">Перекрашиваем родителя в красный, а брата в черный и применяем левый поворот относительно родителя и приходим к случаю, когда брат поддерева </w:t>
       </w:r>
       <w:r>
         <w:rPr>
@@ -4310,8 +4342,9 @@
           <w:iCs/>
           <w:sz w:val="28"/>
           <w:szCs w:val="28"/>
-        </w:rPr>
-        <w:t>–</w:t>
+          <w:lang w:val="en-US"/>
+        </w:rPr>
+        <w:t>x</w:t>
       </w:r>
       <w:r>
         <w:rPr>
@@ -4328,19 +4361,19 @@
           <w:iCs/>
           <w:sz w:val="28"/>
           <w:szCs w:val="28"/>
-          <w:lang w:val="en-US"/>
-        </w:rPr>
-        <w:t>a</w:t>
-      </w:r>
-      <w:r>
+        </w:rPr>
+        <w:t>– черный.</w:t>
+      </w:r>
+    </w:p>
+    <w:p>
+      <w:pPr>
         <w:rPr>
           <w:rFonts w:ascii="Times New Roman" w:hAnsi="Times New Roman" w:cs="Times New Roman"/>
           <w:iCs/>
           <w:sz w:val="28"/>
           <w:szCs w:val="28"/>
         </w:rPr>
-        <w:t xml:space="preserve"> </w:t>
-      </w:r>
+      </w:pPr>
       <w:r>
         <w:rPr>
           <w:rFonts w:ascii="Times New Roman" w:hAnsi="Times New Roman" w:cs="Times New Roman"/>
@@ -4348,798 +4381,6 @@
           <w:sz w:val="28"/>
           <w:szCs w:val="28"/>
         </w:rPr>
-        <w:t xml:space="preserve">станет черным, а </w:t>
-      </w:r>
-      <w:r>
-        <w:rPr>
-          <w:rFonts w:ascii="Times New Roman" w:hAnsi="Times New Roman" w:cs="Times New Roman"/>
-          <w:iCs/>
-          <w:sz w:val="28"/>
-          <w:szCs w:val="28"/>
-          <w:lang w:val="en-US"/>
-        </w:rPr>
-        <w:t>b</w:t>
-      </w:r>
-      <w:r>
-        <w:rPr>
-          <w:rFonts w:ascii="Times New Roman" w:hAnsi="Times New Roman" w:cs="Times New Roman"/>
-          <w:iCs/>
-          <w:sz w:val="28"/>
-          <w:szCs w:val="28"/>
-        </w:rPr>
-        <w:t xml:space="preserve"> </w:t>
-      </w:r>
-      <w:r>
-        <w:rPr>
-          <w:rFonts w:ascii="Times New Roman" w:hAnsi="Times New Roman" w:cs="Times New Roman"/>
-          <w:iCs/>
-          <w:sz w:val="28"/>
-          <w:szCs w:val="28"/>
-        </w:rPr>
-        <w:t>–</w:t>
-      </w:r>
-      <w:r>
-        <w:rPr>
-          <w:rFonts w:ascii="Times New Roman" w:hAnsi="Times New Roman" w:cs="Times New Roman"/>
-          <w:iCs/>
-          <w:sz w:val="28"/>
-          <w:szCs w:val="28"/>
-        </w:rPr>
-        <w:t xml:space="preserve"> </w:t>
-      </w:r>
-      <w:r>
-        <w:rPr>
-          <w:rFonts w:ascii="Times New Roman" w:hAnsi="Times New Roman" w:cs="Times New Roman"/>
-          <w:iCs/>
-          <w:sz w:val="28"/>
-          <w:szCs w:val="28"/>
-        </w:rPr>
-        <w:t>красным</w:t>
-      </w:r>
-    </w:p>
-    <w:p>
-      <w:pPr>
-        <w:rPr>
-          <w:rFonts w:ascii="Times New Roman" w:hAnsi="Times New Roman" w:cs="Times New Roman"/>
-          <w:iCs/>
-          <w:sz w:val="28"/>
-          <w:szCs w:val="28"/>
-        </w:rPr>
-      </w:pPr>
-      <w:r>
-        <w:rPr>
-          <w:rFonts w:ascii="Times New Roman" w:hAnsi="Times New Roman" w:cs="Times New Roman"/>
-          <w:iCs/>
-          <w:sz w:val="28"/>
-          <w:szCs w:val="28"/>
-        </w:rPr>
-        <w:t xml:space="preserve">2.2) </w:t>
-      </w:r>
-      <w:r>
-        <w:rPr>
-          <w:rFonts w:ascii="Times New Roman" w:hAnsi="Times New Roman" w:cs="Times New Roman"/>
-          <w:iCs/>
-          <w:sz w:val="28"/>
-          <w:szCs w:val="28"/>
-          <w:lang w:val="en-US"/>
-        </w:rPr>
-        <w:t>a</w:t>
-      </w:r>
-      <w:r>
-        <w:rPr>
-          <w:rFonts w:ascii="Times New Roman" w:hAnsi="Times New Roman" w:cs="Times New Roman"/>
-          <w:iCs/>
-          <w:sz w:val="28"/>
-          <w:szCs w:val="28"/>
-        </w:rPr>
-        <w:t xml:space="preserve"> – </w:t>
-      </w:r>
-      <w:r>
-        <w:rPr>
-          <w:rFonts w:ascii="Times New Roman" w:hAnsi="Times New Roman" w:cs="Times New Roman"/>
-          <w:iCs/>
-          <w:sz w:val="28"/>
-          <w:szCs w:val="28"/>
-        </w:rPr>
-        <w:t>черный</w:t>
-      </w:r>
-    </w:p>
-    <w:p>
-      <w:pPr>
-        <w:rPr>
-          <w:rFonts w:ascii="Times New Roman" w:hAnsi="Times New Roman" w:cs="Times New Roman"/>
-          <w:iCs/>
-          <w:sz w:val="28"/>
-          <w:szCs w:val="28"/>
-        </w:rPr>
-      </w:pPr>
-      <w:r>
-        <w:rPr>
-          <w:rFonts w:ascii="Times New Roman" w:hAnsi="Times New Roman" w:cs="Times New Roman"/>
-          <w:iCs/>
-          <w:sz w:val="28"/>
-          <w:szCs w:val="28"/>
-        </w:rPr>
-        <w:t xml:space="preserve">Если </w:t>
-      </w:r>
-      <w:r>
-        <w:rPr>
-          <w:rFonts w:ascii="Times New Roman" w:hAnsi="Times New Roman" w:cs="Times New Roman"/>
-          <w:iCs/>
-          <w:sz w:val="28"/>
-          <w:szCs w:val="28"/>
-          <w:lang w:val="en-US"/>
-        </w:rPr>
-        <w:t>a</w:t>
-      </w:r>
-      <w:r>
-        <w:rPr>
-          <w:rFonts w:ascii="Times New Roman" w:hAnsi="Times New Roman" w:cs="Times New Roman"/>
-          <w:iCs/>
-          <w:sz w:val="28"/>
-          <w:szCs w:val="28"/>
-        </w:rPr>
-        <w:t xml:space="preserve"> </w:t>
-      </w:r>
-      <w:r>
-        <w:rPr>
-          <w:rFonts w:ascii="Times New Roman" w:hAnsi="Times New Roman" w:cs="Times New Roman"/>
-          <w:iCs/>
-          <w:sz w:val="28"/>
-          <w:szCs w:val="28"/>
-        </w:rPr>
-        <w:t>–</w:t>
-      </w:r>
-      <w:r>
-        <w:rPr>
-          <w:rFonts w:ascii="Times New Roman" w:hAnsi="Times New Roman" w:cs="Times New Roman"/>
-          <w:iCs/>
-          <w:sz w:val="28"/>
-          <w:szCs w:val="28"/>
-        </w:rPr>
-        <w:t xml:space="preserve"> </w:t>
-      </w:r>
-      <w:r>
-        <w:rPr>
-          <w:rFonts w:ascii="Times New Roman" w:hAnsi="Times New Roman" w:cs="Times New Roman"/>
-          <w:iCs/>
-          <w:sz w:val="28"/>
-          <w:szCs w:val="28"/>
-        </w:rPr>
-        <w:t>черный</w:t>
-      </w:r>
-      <w:r>
-        <w:rPr>
-          <w:rFonts w:ascii="Times New Roman" w:hAnsi="Times New Roman" w:cs="Times New Roman"/>
-          <w:iCs/>
-          <w:sz w:val="28"/>
-          <w:szCs w:val="28"/>
-        </w:rPr>
-        <w:t xml:space="preserve">, то цвет </w:t>
-      </w:r>
-      <w:r>
-        <w:rPr>
-          <w:rFonts w:ascii="Times New Roman" w:hAnsi="Times New Roman" w:cs="Times New Roman"/>
-          <w:iCs/>
-          <w:sz w:val="28"/>
-          <w:szCs w:val="28"/>
-          <w:lang w:val="en-US"/>
-        </w:rPr>
-        <w:t>b</w:t>
-      </w:r>
-      <w:r>
-        <w:rPr>
-          <w:rFonts w:ascii="Times New Roman" w:hAnsi="Times New Roman" w:cs="Times New Roman"/>
-          <w:iCs/>
-          <w:sz w:val="28"/>
-          <w:szCs w:val="28"/>
-        </w:rPr>
-        <w:t xml:space="preserve"> </w:t>
-      </w:r>
-      <w:r>
-        <w:rPr>
-          <w:rFonts w:ascii="Times New Roman" w:hAnsi="Times New Roman" w:cs="Times New Roman"/>
-          <w:iCs/>
-          <w:sz w:val="28"/>
-          <w:szCs w:val="28"/>
-        </w:rPr>
-        <w:t>может быть как красным, так и черным:</w:t>
-      </w:r>
-    </w:p>
-    <w:p>
-      <w:pPr>
-        <w:rPr>
-          <w:rFonts w:ascii="Times New Roman" w:hAnsi="Times New Roman" w:cs="Times New Roman"/>
-          <w:iCs/>
-          <w:sz w:val="28"/>
-          <w:szCs w:val="28"/>
-        </w:rPr>
-      </w:pPr>
-      <w:r>
-        <w:rPr>
-          <w:rFonts w:ascii="Times New Roman" w:hAnsi="Times New Roman" w:cs="Times New Roman"/>
-          <w:iCs/>
-          <w:sz w:val="28"/>
-          <w:szCs w:val="28"/>
-        </w:rPr>
-        <w:t xml:space="preserve">2.2.1) </w:t>
-      </w:r>
-      <w:r>
-        <w:rPr>
-          <w:rFonts w:ascii="Times New Roman" w:hAnsi="Times New Roman" w:cs="Times New Roman"/>
-          <w:iCs/>
-          <w:sz w:val="28"/>
-          <w:szCs w:val="28"/>
-          <w:lang w:val="en-US"/>
-        </w:rPr>
-        <w:t>b</w:t>
-      </w:r>
-      <w:r>
-        <w:rPr>
-          <w:rFonts w:ascii="Times New Roman" w:hAnsi="Times New Roman" w:cs="Times New Roman"/>
-          <w:iCs/>
-          <w:sz w:val="28"/>
-          <w:szCs w:val="28"/>
-        </w:rPr>
-        <w:t xml:space="preserve"> – </w:t>
-      </w:r>
-      <w:r>
-        <w:rPr>
-          <w:rFonts w:ascii="Times New Roman" w:hAnsi="Times New Roman" w:cs="Times New Roman"/>
-          <w:iCs/>
-          <w:sz w:val="28"/>
-          <w:szCs w:val="28"/>
-        </w:rPr>
-        <w:t>красный</w:t>
-      </w:r>
-    </w:p>
-    <w:p>
-      <w:pPr>
-        <w:rPr>
-          <w:rFonts w:ascii="Times New Roman" w:hAnsi="Times New Roman" w:cs="Times New Roman"/>
-          <w:iCs/>
-          <w:sz w:val="28"/>
-          <w:szCs w:val="28"/>
-        </w:rPr>
-      </w:pPr>
-      <w:r>
-        <w:rPr>
-          <w:rFonts w:ascii="Times New Roman" w:hAnsi="Times New Roman" w:cs="Times New Roman"/>
-          <w:iCs/>
-          <w:sz w:val="28"/>
-          <w:szCs w:val="28"/>
-        </w:rPr>
-        <w:t xml:space="preserve">Если </w:t>
-      </w:r>
-      <w:r>
-        <w:rPr>
-          <w:rFonts w:ascii="Times New Roman" w:hAnsi="Times New Roman" w:cs="Times New Roman"/>
-          <w:iCs/>
-          <w:sz w:val="28"/>
-          <w:szCs w:val="28"/>
-          <w:lang w:val="en-US"/>
-        </w:rPr>
-        <w:t>b</w:t>
-      </w:r>
-      <w:r>
-        <w:rPr>
-          <w:rFonts w:ascii="Times New Roman" w:hAnsi="Times New Roman" w:cs="Times New Roman"/>
-          <w:iCs/>
-          <w:sz w:val="28"/>
-          <w:szCs w:val="28"/>
-        </w:rPr>
-        <w:t xml:space="preserve"> – </w:t>
-      </w:r>
-      <w:r>
-        <w:rPr>
-          <w:rFonts w:ascii="Times New Roman" w:hAnsi="Times New Roman" w:cs="Times New Roman"/>
-          <w:iCs/>
-          <w:sz w:val="28"/>
-          <w:szCs w:val="28"/>
-        </w:rPr>
-        <w:t xml:space="preserve">красный, то у него есть черный сын </w:t>
-      </w:r>
-      <w:r>
-        <w:rPr>
-          <w:rFonts w:ascii="Times New Roman" w:hAnsi="Times New Roman" w:cs="Times New Roman"/>
-          <w:iCs/>
-          <w:sz w:val="28"/>
-          <w:szCs w:val="28"/>
-          <w:lang w:val="en-US"/>
-        </w:rPr>
-        <w:t>c</w:t>
-      </w:r>
-      <w:r>
-        <w:rPr>
-          <w:rFonts w:ascii="Times New Roman" w:hAnsi="Times New Roman" w:cs="Times New Roman"/>
-          <w:iCs/>
-          <w:sz w:val="28"/>
-          <w:szCs w:val="28"/>
-        </w:rPr>
-        <w:t xml:space="preserve">, </w:t>
-      </w:r>
-      <w:r>
-        <w:rPr>
-          <w:rFonts w:ascii="Times New Roman" w:hAnsi="Times New Roman" w:cs="Times New Roman"/>
-          <w:iCs/>
-          <w:sz w:val="28"/>
-          <w:szCs w:val="28"/>
-        </w:rPr>
-        <w:t>необходимо проверить его на наличие красных детей:</w:t>
-      </w:r>
-    </w:p>
-    <w:p>
-      <w:pPr>
-        <w:rPr>
-          <w:rFonts w:ascii="Times New Roman" w:hAnsi="Times New Roman" w:cs="Times New Roman"/>
-          <w:iCs/>
-          <w:sz w:val="28"/>
-          <w:szCs w:val="28"/>
-        </w:rPr>
-      </w:pPr>
-      <w:r>
-        <w:rPr>
-          <w:rFonts w:ascii="Times New Roman" w:hAnsi="Times New Roman" w:cs="Times New Roman"/>
-          <w:iCs/>
-          <w:sz w:val="28"/>
-          <w:szCs w:val="28"/>
-        </w:rPr>
-        <w:t xml:space="preserve">2.2.1.1) У </w:t>
-      </w:r>
-      <w:r>
-        <w:rPr>
-          <w:rFonts w:ascii="Times New Roman" w:hAnsi="Times New Roman" w:cs="Times New Roman"/>
-          <w:iCs/>
-          <w:sz w:val="28"/>
-          <w:szCs w:val="28"/>
-          <w:lang w:val="en-US"/>
-        </w:rPr>
-        <w:t>c</w:t>
-      </w:r>
-      <w:r>
-        <w:rPr>
-          <w:rFonts w:ascii="Times New Roman" w:hAnsi="Times New Roman" w:cs="Times New Roman"/>
-          <w:iCs/>
-          <w:sz w:val="28"/>
-          <w:szCs w:val="28"/>
-        </w:rPr>
-        <w:t xml:space="preserve"> </w:t>
-      </w:r>
-      <w:r>
-        <w:rPr>
-          <w:rFonts w:ascii="Times New Roman" w:hAnsi="Times New Roman" w:cs="Times New Roman"/>
-          <w:iCs/>
-          <w:sz w:val="28"/>
-          <w:szCs w:val="28"/>
-        </w:rPr>
-        <w:t>есть красный сын</w:t>
-      </w:r>
-    </w:p>
-    <w:p>
-      <w:pPr>
-        <w:rPr>
-          <w:rFonts w:ascii="Times New Roman" w:hAnsi="Times New Roman" w:cs="Times New Roman"/>
-          <w:iCs/>
-          <w:sz w:val="28"/>
-          <w:szCs w:val="28"/>
-        </w:rPr>
-      </w:pPr>
-      <w:r>
-        <w:rPr>
-          <w:rFonts w:ascii="Times New Roman" w:hAnsi="Times New Roman" w:cs="Times New Roman"/>
-          <w:iCs/>
-          <w:sz w:val="28"/>
-          <w:szCs w:val="28"/>
-        </w:rPr>
-        <w:t>Выполняется большой правый поворот</w:t>
-      </w:r>
-    </w:p>
-    <w:p>
-      <w:pPr>
-        <w:rPr>
-          <w:rFonts w:ascii="Times New Roman" w:hAnsi="Times New Roman" w:cs="Times New Roman"/>
-          <w:iCs/>
-          <w:sz w:val="28"/>
-          <w:szCs w:val="28"/>
-        </w:rPr>
-      </w:pPr>
-      <w:r>
-        <w:rPr>
-          <w:rFonts w:ascii="Times New Roman" w:hAnsi="Times New Roman" w:cs="Times New Roman"/>
-          <w:iCs/>
-          <w:sz w:val="28"/>
-          <w:szCs w:val="28"/>
-        </w:rPr>
-        <w:t xml:space="preserve">2.2.1.2) У </w:t>
-      </w:r>
-      <w:r>
-        <w:rPr>
-          <w:rFonts w:ascii="Times New Roman" w:hAnsi="Times New Roman" w:cs="Times New Roman"/>
-          <w:iCs/>
-          <w:sz w:val="28"/>
-          <w:szCs w:val="28"/>
-          <w:lang w:val="en-US"/>
-        </w:rPr>
-        <w:t>c</w:t>
-      </w:r>
-      <w:r>
-        <w:rPr>
-          <w:rFonts w:ascii="Times New Roman" w:hAnsi="Times New Roman" w:cs="Times New Roman"/>
-          <w:iCs/>
-          <w:sz w:val="28"/>
-          <w:szCs w:val="28"/>
-        </w:rPr>
-        <w:t xml:space="preserve"> </w:t>
-      </w:r>
-      <w:r>
-        <w:rPr>
-          <w:rFonts w:ascii="Times New Roman" w:hAnsi="Times New Roman" w:cs="Times New Roman"/>
-          <w:iCs/>
-          <w:sz w:val="28"/>
-          <w:szCs w:val="28"/>
-        </w:rPr>
-        <w:t>нет красного сына</w:t>
-      </w:r>
-    </w:p>
-    <w:p>
-      <w:pPr>
-        <w:rPr>
-          <w:rFonts w:ascii="Times New Roman" w:hAnsi="Times New Roman" w:cs="Times New Roman"/>
-          <w:iCs/>
-          <w:sz w:val="28"/>
-          <w:szCs w:val="28"/>
-        </w:rPr>
-      </w:pPr>
-      <w:r>
-        <w:rPr>
-          <w:rFonts w:ascii="Times New Roman" w:hAnsi="Times New Roman" w:cs="Times New Roman"/>
-          <w:iCs/>
-          <w:sz w:val="28"/>
-          <w:szCs w:val="28"/>
-        </w:rPr>
-        <w:t>Выполняется малый правый поворот</w:t>
-      </w:r>
-    </w:p>
-    <w:p>
-      <w:pPr>
-        <w:rPr>
-          <w:rFonts w:ascii="Times New Roman" w:hAnsi="Times New Roman" w:cs="Times New Roman"/>
-          <w:iCs/>
-          <w:sz w:val="28"/>
-          <w:szCs w:val="28"/>
-        </w:rPr>
-      </w:pPr>
-      <w:r>
-        <w:rPr>
-          <w:rFonts w:ascii="Times New Roman" w:hAnsi="Times New Roman" w:cs="Times New Roman"/>
-          <w:iCs/>
-          <w:sz w:val="28"/>
-          <w:szCs w:val="28"/>
-        </w:rPr>
-        <w:t xml:space="preserve">2.2.2) </w:t>
-      </w:r>
-      <w:r>
-        <w:rPr>
-          <w:rFonts w:ascii="Times New Roman" w:hAnsi="Times New Roman" w:cs="Times New Roman"/>
-          <w:iCs/>
-          <w:sz w:val="28"/>
-          <w:szCs w:val="28"/>
-          <w:lang w:val="en-US"/>
-        </w:rPr>
-        <w:t>b</w:t>
-      </w:r>
-      <w:r>
-        <w:rPr>
-          <w:rFonts w:ascii="Times New Roman" w:hAnsi="Times New Roman" w:cs="Times New Roman"/>
-          <w:iCs/>
-          <w:sz w:val="28"/>
-          <w:szCs w:val="28"/>
-        </w:rPr>
-        <w:t xml:space="preserve"> – </w:t>
-      </w:r>
-      <w:r>
-        <w:rPr>
-          <w:rFonts w:ascii="Times New Roman" w:hAnsi="Times New Roman" w:cs="Times New Roman"/>
-          <w:iCs/>
-          <w:sz w:val="28"/>
-          <w:szCs w:val="28"/>
-        </w:rPr>
-        <w:t>черный</w:t>
-      </w:r>
-    </w:p>
-    <w:p>
-      <w:pPr>
-        <w:rPr>
-          <w:rFonts w:ascii="Times New Roman" w:hAnsi="Times New Roman" w:cs="Times New Roman"/>
-          <w:iCs/>
-          <w:sz w:val="28"/>
-          <w:szCs w:val="28"/>
-        </w:rPr>
-      </w:pPr>
-      <w:r>
-        <w:rPr>
-          <w:rFonts w:ascii="Times New Roman" w:hAnsi="Times New Roman" w:cs="Times New Roman"/>
-          <w:iCs/>
-          <w:sz w:val="28"/>
-          <w:szCs w:val="28"/>
-        </w:rPr>
-        <w:t xml:space="preserve">Нужно проверить есть ли у </w:t>
-      </w:r>
-      <w:r>
-        <w:rPr>
-          <w:rFonts w:ascii="Times New Roman" w:hAnsi="Times New Roman" w:cs="Times New Roman"/>
-          <w:iCs/>
-          <w:sz w:val="28"/>
-          <w:szCs w:val="28"/>
-          <w:lang w:val="en-US"/>
-        </w:rPr>
-        <w:t>b</w:t>
-      </w:r>
-      <w:r>
-        <w:rPr>
-          <w:rFonts w:ascii="Times New Roman" w:hAnsi="Times New Roman" w:cs="Times New Roman"/>
-          <w:iCs/>
-          <w:sz w:val="28"/>
-          <w:szCs w:val="28"/>
-        </w:rPr>
-        <w:t xml:space="preserve"> </w:t>
-      </w:r>
-      <w:r>
-        <w:rPr>
-          <w:rFonts w:ascii="Times New Roman" w:hAnsi="Times New Roman" w:cs="Times New Roman"/>
-          <w:iCs/>
-          <w:sz w:val="28"/>
-          <w:szCs w:val="28"/>
-        </w:rPr>
-        <w:t>красные дети:</w:t>
-      </w:r>
-    </w:p>
-    <w:p>
-      <w:pPr>
-        <w:rPr>
-          <w:rFonts w:ascii="Times New Roman" w:hAnsi="Times New Roman" w:cs="Times New Roman"/>
-          <w:iCs/>
-          <w:sz w:val="28"/>
-          <w:szCs w:val="28"/>
-        </w:rPr>
-      </w:pPr>
-      <w:r>
-        <w:rPr>
-          <w:rFonts w:ascii="Times New Roman" w:hAnsi="Times New Roman" w:cs="Times New Roman"/>
-          <w:iCs/>
-          <w:sz w:val="28"/>
-          <w:szCs w:val="28"/>
-        </w:rPr>
-        <w:t xml:space="preserve">2.2.2.1) У </w:t>
-      </w:r>
-      <w:r>
-        <w:rPr>
-          <w:rFonts w:ascii="Times New Roman" w:hAnsi="Times New Roman" w:cs="Times New Roman"/>
-          <w:iCs/>
-          <w:sz w:val="28"/>
-          <w:szCs w:val="28"/>
-          <w:lang w:val="en-US"/>
-        </w:rPr>
-        <w:t>b</w:t>
-      </w:r>
-      <w:r>
-        <w:rPr>
-          <w:rFonts w:ascii="Times New Roman" w:hAnsi="Times New Roman" w:cs="Times New Roman"/>
-          <w:iCs/>
-          <w:sz w:val="28"/>
-          <w:szCs w:val="28"/>
-        </w:rPr>
-        <w:t xml:space="preserve"> </w:t>
-      </w:r>
-      <w:r>
-        <w:rPr>
-          <w:rFonts w:ascii="Times New Roman" w:hAnsi="Times New Roman" w:cs="Times New Roman"/>
-          <w:iCs/>
-          <w:sz w:val="28"/>
-          <w:szCs w:val="28"/>
-        </w:rPr>
-        <w:t>есть красные дети</w:t>
-      </w:r>
-    </w:p>
-    <w:p>
-      <w:pPr>
-        <w:rPr>
-          <w:rFonts w:ascii="Times New Roman" w:hAnsi="Times New Roman" w:cs="Times New Roman"/>
-          <w:iCs/>
-          <w:sz w:val="28"/>
-          <w:szCs w:val="28"/>
-        </w:rPr>
-      </w:pPr>
-      <w:r>
-        <w:rPr>
-          <w:rFonts w:ascii="Times New Roman" w:hAnsi="Times New Roman" w:cs="Times New Roman"/>
-          <w:iCs/>
-          <w:sz w:val="28"/>
-          <w:szCs w:val="28"/>
-        </w:rPr>
-        <w:t>Делаем малый или большой правый поворот</w:t>
-      </w:r>
-    </w:p>
-    <w:p>
-      <w:pPr>
-        <w:rPr>
-          <w:rFonts w:ascii="Times New Roman" w:hAnsi="Times New Roman" w:cs="Times New Roman"/>
-          <w:iCs/>
-          <w:sz w:val="28"/>
-          <w:szCs w:val="28"/>
-        </w:rPr>
-      </w:pPr>
-      <w:r>
-        <w:rPr>
-          <w:rFonts w:ascii="Times New Roman" w:hAnsi="Times New Roman" w:cs="Times New Roman"/>
-          <w:iCs/>
-          <w:sz w:val="28"/>
-          <w:szCs w:val="28"/>
-        </w:rPr>
-        <w:t xml:space="preserve">2.2.2.2) У </w:t>
-      </w:r>
-      <w:r>
-        <w:rPr>
-          <w:rFonts w:ascii="Times New Roman" w:hAnsi="Times New Roman" w:cs="Times New Roman"/>
-          <w:iCs/>
-          <w:sz w:val="28"/>
-          <w:szCs w:val="28"/>
-          <w:lang w:val="en-US"/>
-        </w:rPr>
-        <w:t>b</w:t>
-      </w:r>
-      <w:r>
-        <w:rPr>
-          <w:rFonts w:ascii="Times New Roman" w:hAnsi="Times New Roman" w:cs="Times New Roman"/>
-          <w:iCs/>
-          <w:sz w:val="28"/>
-          <w:szCs w:val="28"/>
-        </w:rPr>
-        <w:t xml:space="preserve"> </w:t>
-      </w:r>
-      <w:r>
-        <w:rPr>
-          <w:rFonts w:ascii="Times New Roman" w:hAnsi="Times New Roman" w:cs="Times New Roman"/>
-          <w:iCs/>
-          <w:sz w:val="28"/>
-          <w:szCs w:val="28"/>
-        </w:rPr>
-        <w:t>нет красных детей</w:t>
-      </w:r>
-    </w:p>
-    <w:p>
-      <w:pPr>
-        <w:rPr>
-          <w:rFonts w:ascii="Times New Roman" w:hAnsi="Times New Roman" w:cs="Times New Roman"/>
-          <w:iCs/>
-          <w:sz w:val="28"/>
-          <w:szCs w:val="28"/>
-        </w:rPr>
-      </w:pPr>
-      <w:r>
-        <w:rPr>
-          <w:rFonts w:ascii="Times New Roman" w:hAnsi="Times New Roman" w:cs="Times New Roman"/>
-          <w:iCs/>
-          <w:sz w:val="28"/>
-          <w:szCs w:val="28"/>
-          <w:lang w:val="en-US"/>
-        </w:rPr>
-        <w:t>b</w:t>
-      </w:r>
-      <w:r>
-        <w:rPr>
-          <w:rFonts w:ascii="Times New Roman" w:hAnsi="Times New Roman" w:cs="Times New Roman"/>
-          <w:iCs/>
-          <w:sz w:val="28"/>
-          <w:szCs w:val="28"/>
-        </w:rPr>
-        <w:t xml:space="preserve"> – </w:t>
-      </w:r>
-      <w:r>
-        <w:rPr>
-          <w:rFonts w:ascii="Times New Roman" w:hAnsi="Times New Roman" w:cs="Times New Roman"/>
-          <w:iCs/>
-          <w:sz w:val="28"/>
-          <w:szCs w:val="28"/>
-        </w:rPr>
-        <w:t>перекрашивается в красный</w:t>
-      </w:r>
-      <w:r>
-        <w:rPr>
-          <w:rFonts w:ascii="Times New Roman" w:hAnsi="Times New Roman" w:cs="Times New Roman"/>
-          <w:iCs/>
-          <w:sz w:val="28"/>
-          <w:szCs w:val="28"/>
-        </w:rPr>
-        <w:t xml:space="preserve">, и необходимо подняться рекурсивно вверх и проделать балансировку от вершины </w:t>
-      </w:r>
-      <w:r>
-        <w:rPr>
-          <w:rFonts w:ascii="Times New Roman" w:hAnsi="Times New Roman" w:cs="Times New Roman"/>
-          <w:iCs/>
-          <w:sz w:val="28"/>
-          <w:szCs w:val="28"/>
-          <w:lang w:val="en-US"/>
-        </w:rPr>
-        <w:t>a</w:t>
-      </w:r>
-      <w:r>
-        <w:rPr>
-          <w:rFonts w:ascii="Times New Roman" w:hAnsi="Times New Roman" w:cs="Times New Roman"/>
-          <w:iCs/>
-          <w:sz w:val="28"/>
-          <w:szCs w:val="28"/>
-        </w:rPr>
-        <w:t>.</w:t>
-      </w:r>
-    </w:p>
-    <w:p>
-      <w:pPr>
-        <w:rPr>
-          <w:rFonts w:ascii="Times New Roman" w:hAnsi="Times New Roman" w:cs="Times New Roman"/>
-          <w:iCs/>
-          <w:sz w:val="28"/>
-          <w:szCs w:val="28"/>
-        </w:rPr>
-      </w:pPr>
-    </w:p>
-    <w:p>
-      <w:pPr>
-        <w:rPr>
-          <w:rFonts w:ascii="Times New Roman" w:hAnsi="Times New Roman" w:cs="Times New Roman"/>
-          <w:iCs/>
-          <w:sz w:val="28"/>
-          <w:szCs w:val="28"/>
-        </w:rPr>
-      </w:pPr>
-    </w:p>
-    <w:p>
-      <w:pPr>
-        <w:rPr>
-          <w:rFonts w:ascii="Times New Roman" w:hAnsi="Times New Roman" w:cs="Times New Roman"/>
-          <w:iCs/>
-          <w:sz w:val="28"/>
-          <w:szCs w:val="28"/>
-        </w:rPr>
-      </w:pPr>
-    </w:p>
-    <w:p>
-      <w:pPr>
-        <w:rPr>
-          <w:rFonts w:ascii="Times New Roman" w:hAnsi="Times New Roman" w:cs="Times New Roman"/>
-          <w:iCs/>
-          <w:sz w:val="28"/>
-          <w:szCs w:val="28"/>
-        </w:rPr>
-      </w:pPr>
-    </w:p>
-    <w:p>
-      <w:pPr>
-        <w:rPr>
-          <w:rFonts w:ascii="Times New Roman" w:hAnsi="Times New Roman" w:cs="Times New Roman"/>
-          <w:iCs/>
-          <w:sz w:val="28"/>
-          <w:szCs w:val="28"/>
-        </w:rPr>
-      </w:pPr>
-    </w:p>
-    <w:p>
-      <w:pPr>
-        <w:rPr>
-          <w:rFonts w:ascii="Times New Roman" w:hAnsi="Times New Roman" w:cs="Times New Roman"/>
-          <w:iCs/>
-          <w:sz w:val="28"/>
-          <w:szCs w:val="28"/>
-        </w:rPr>
-      </w:pPr>
-      <w:r>
-        <w:rPr>
-          <w:rFonts w:ascii="Times New Roman" w:hAnsi="Times New Roman" w:cs="Times New Roman"/>
-          <w:iCs/>
-          <w:sz w:val="28"/>
-          <w:szCs w:val="28"/>
-        </w:rPr>
-        <w:lastRenderedPageBreak/>
         <w:t>Верхняя оценка высоты красно-черного дерева:</w:t>
       </w:r>
     </w:p>
@@ -5938,6 +5179,7 @@
           <w:sz w:val="28"/>
           <w:szCs w:val="28"/>
         </w:rPr>
+        <w:lastRenderedPageBreak/>
         <w:t xml:space="preserve">Теперь найдем количество ключей в поддереве </w:t>
       </w:r>
       <w:r>
@@ -6801,6 +6043,137 @@
           <w:iCs/>
           <w:sz w:val="32"/>
           <w:szCs w:val="32"/>
+          <w:lang w:val="en-US"/>
+        </w:rPr>
+      </w:pPr>
+    </w:p>
+    <w:p>
+      <w:pPr>
+        <w:rPr>
+          <w:rFonts w:ascii="Times New Roman" w:hAnsi="Times New Roman" w:cs="Times New Roman"/>
+          <w:b/>
+          <w:bCs/>
+          <w:iCs/>
+          <w:sz w:val="32"/>
+          <w:szCs w:val="32"/>
+          <w:lang w:val="en-US"/>
+        </w:rPr>
+      </w:pPr>
+    </w:p>
+    <w:p>
+      <w:pPr>
+        <w:rPr>
+          <w:rFonts w:ascii="Times New Roman" w:hAnsi="Times New Roman" w:cs="Times New Roman"/>
+          <w:b/>
+          <w:bCs/>
+          <w:iCs/>
+          <w:sz w:val="32"/>
+          <w:szCs w:val="32"/>
+          <w:lang w:val="en-US"/>
+        </w:rPr>
+      </w:pPr>
+    </w:p>
+    <w:p>
+      <w:pPr>
+        <w:rPr>
+          <w:rFonts w:ascii="Times New Roman" w:hAnsi="Times New Roman" w:cs="Times New Roman"/>
+          <w:b/>
+          <w:bCs/>
+          <w:iCs/>
+          <w:sz w:val="32"/>
+          <w:szCs w:val="32"/>
+          <w:lang w:val="en-US"/>
+        </w:rPr>
+      </w:pPr>
+    </w:p>
+    <w:p>
+      <w:pPr>
+        <w:rPr>
+          <w:rFonts w:ascii="Times New Roman" w:hAnsi="Times New Roman" w:cs="Times New Roman"/>
+          <w:b/>
+          <w:bCs/>
+          <w:iCs/>
+          <w:sz w:val="32"/>
+          <w:szCs w:val="32"/>
+          <w:lang w:val="en-US"/>
+        </w:rPr>
+      </w:pPr>
+    </w:p>
+    <w:p>
+      <w:pPr>
+        <w:rPr>
+          <w:rFonts w:ascii="Times New Roman" w:hAnsi="Times New Roman" w:cs="Times New Roman"/>
+          <w:b/>
+          <w:bCs/>
+          <w:iCs/>
+          <w:sz w:val="32"/>
+          <w:szCs w:val="32"/>
+          <w:lang w:val="en-US"/>
+        </w:rPr>
+      </w:pPr>
+    </w:p>
+    <w:p>
+      <w:pPr>
+        <w:rPr>
+          <w:rFonts w:ascii="Times New Roman" w:hAnsi="Times New Roman" w:cs="Times New Roman"/>
+          <w:b/>
+          <w:bCs/>
+          <w:iCs/>
+          <w:sz w:val="32"/>
+          <w:szCs w:val="32"/>
+          <w:lang w:val="en-US"/>
+        </w:rPr>
+      </w:pPr>
+    </w:p>
+    <w:p>
+      <w:pPr>
+        <w:rPr>
+          <w:rFonts w:ascii="Times New Roman" w:hAnsi="Times New Roman" w:cs="Times New Roman"/>
+          <w:b/>
+          <w:bCs/>
+          <w:iCs/>
+          <w:sz w:val="32"/>
+          <w:szCs w:val="32"/>
+          <w:lang w:val="en-US"/>
+        </w:rPr>
+      </w:pPr>
+    </w:p>
+    <w:p>
+      <w:pPr>
+        <w:rPr>
+          <w:rFonts w:ascii="Times New Roman" w:hAnsi="Times New Roman" w:cs="Times New Roman"/>
+          <w:b/>
+          <w:bCs/>
+          <w:iCs/>
+          <w:sz w:val="32"/>
+          <w:szCs w:val="32"/>
+          <w:lang w:val="en-US"/>
+        </w:rPr>
+      </w:pPr>
+    </w:p>
+    <w:p>
+      <w:pPr>
+        <w:rPr>
+          <w:rFonts w:ascii="Times New Roman" w:hAnsi="Times New Roman" w:cs="Times New Roman"/>
+          <w:b/>
+          <w:bCs/>
+          <w:iCs/>
+          <w:sz w:val="32"/>
+          <w:szCs w:val="32"/>
+          <w:lang w:val="en-US"/>
+        </w:rPr>
+      </w:pPr>
+    </w:p>
+    <w:p>
+      <w:pPr>
+        <w:rPr>
+          <w:rFonts w:ascii="Times New Roman" w:hAnsi="Times New Roman" w:cs="Times New Roman"/>
+          <w:b/>
+          <w:bCs/>
+          <w:iCs/>
+          <w:sz w:val="32"/>
+          <w:szCs w:val="32"/>
+          <w:lang w:val="en-US"/>
         </w:rPr>
       </w:pPr>
     </w:p>
@@ -6929,7 +6302,7 @@
           <w:sz w:val="24"/>
           <w:szCs w:val="24"/>
         </w:rPr>
-        <w:t xml:space="preserve">Рисунок </w:t>
+        <w:t xml:space="preserve">Рисунок 1 – График зависимости высоты </w:t>
       </w:r>
       <w:r>
         <w:rPr>
@@ -6937,8 +6310,9 @@
           <w:iCs/>
           <w:sz w:val="24"/>
           <w:szCs w:val="24"/>
-        </w:rPr>
-        <w:t>1</w:t>
+          <w:lang w:val="en-US"/>
+        </w:rPr>
+        <w:t>h</w:t>
       </w:r>
       <w:r>
         <w:rPr>
@@ -6947,7 +6321,7 @@
           <w:sz w:val="24"/>
           <w:szCs w:val="24"/>
         </w:rPr>
-        <w:t xml:space="preserve"> – График зависимости высоты </w:t>
+        <w:t xml:space="preserve"> от количества элементов </w:t>
       </w:r>
       <w:r>
         <w:rPr>
@@ -6957,7 +6331,7 @@
           <w:szCs w:val="24"/>
           <w:lang w:val="en-US"/>
         </w:rPr>
-        <w:t>h</w:t>
+        <w:t>n</w:t>
       </w:r>
       <w:r>
         <w:rPr>
@@ -6966,7 +6340,7 @@
           <w:sz w:val="24"/>
           <w:szCs w:val="24"/>
         </w:rPr>
-        <w:t xml:space="preserve"> от количества элементов </w:t>
+        <w:t xml:space="preserve"> для бинарного дерева поиска</w:t>
       </w:r>
       <w:r>
         <w:rPr>
@@ -6974,9 +6348,8 @@
           <w:iCs/>
           <w:sz w:val="24"/>
           <w:szCs w:val="24"/>
-          <w:lang w:val="en-US"/>
-        </w:rPr>
-        <w:t>n</w:t>
+        </w:rPr>
+        <w:t xml:space="preserve"> (</w:t>
       </w:r>
       <w:r>
         <w:rPr>
@@ -6985,43 +6358,7 @@
           <w:sz w:val="24"/>
           <w:szCs w:val="24"/>
         </w:rPr>
-        <w:t xml:space="preserve"> для бинарного дерева поиска</w:t>
-      </w:r>
-      <w:r>
-        <w:rPr>
-          <w:rFonts w:ascii="Times New Roman" w:hAnsi="Times New Roman" w:cs="Times New Roman"/>
-          <w:iCs/>
-          <w:sz w:val="24"/>
-          <w:szCs w:val="24"/>
-        </w:rPr>
-        <w:t xml:space="preserve"> (</w:t>
-      </w:r>
-      <w:r>
-        <w:rPr>
-          <w:rFonts w:ascii="Times New Roman" w:hAnsi="Times New Roman" w:cs="Times New Roman"/>
-          <w:iCs/>
-          <w:sz w:val="24"/>
-          <w:szCs w:val="24"/>
-        </w:rPr>
-        <w:t>при</w:t>
-      </w:r>
-      <w:r>
-        <w:rPr>
-          <w:rFonts w:ascii="Times New Roman" w:hAnsi="Times New Roman" w:cs="Times New Roman"/>
-          <w:iCs/>
-          <w:sz w:val="24"/>
-          <w:szCs w:val="24"/>
-        </w:rPr>
-        <w:t xml:space="preserve"> возрастающих ключах</w:t>
-      </w:r>
-      <w:r>
-        <w:rPr>
-          <w:rFonts w:ascii="Times New Roman" w:hAnsi="Times New Roman" w:cs="Times New Roman"/>
-          <w:iCs/>
-          <w:sz w:val="24"/>
-          <w:szCs w:val="24"/>
-        </w:rPr>
-        <w:t>)</w:t>
+        <w:t>при возрастающих ключах)</w:t>
       </w:r>
     </w:p>
     <w:p>
@@ -7676,6 +7013,24 @@
         <w:lastRenderedPageBreak/>
         <w:t>Сравнивая теоретические данные, с практическими, можно заметить, что асимптотика высоты действительно логарифмическая. Высота бинарного дерева поиска растет быстрее, это объясняется тем, что бинарное дерево поиска никак не балансируется при вставке нового ключа, в отличии от АВЛ дерева и красно-черного дерева</w:t>
       </w:r>
+      <w:r>
+        <w:rPr>
+          <w:rFonts w:ascii="Times New Roman" w:hAnsi="Times New Roman" w:cs="Times New Roman"/>
+          <w:iCs/>
+          <w:sz w:val="24"/>
+          <w:szCs w:val="24"/>
+        </w:rPr>
+        <w:t xml:space="preserve">. </w:t>
+      </w:r>
+      <w:r>
+        <w:rPr>
+          <w:rFonts w:ascii="Times New Roman" w:hAnsi="Times New Roman" w:cs="Times New Roman"/>
+          <w:iCs/>
+          <w:sz w:val="24"/>
+          <w:szCs w:val="24"/>
+        </w:rPr>
+        <w:t>Также на графике высота красно-черного дерева выше, чем высота АВЛ дерева, что также согласуется с теорией.</w:t>
+      </w:r>
     </w:p>
     <w:p>
       <w:pPr>
@@ -7715,15 +7070,15 @@
         <w:rPr>
           <w:rFonts w:ascii="Times New Roman" w:hAnsi="Times New Roman" w:cs="Times New Roman"/>
           <w:iCs/>
-          <w:noProof/>
           <w:sz w:val="24"/>
           <w:szCs w:val="24"/>
+          <w:lang w:val="en-US"/>
         </w:rPr>
         <w:drawing>
-          <wp:inline distT="0" distB="0" distL="0" distR="0" wp14:anchorId="5FDC881B" wp14:editId="38124D23">
-            <wp:extent cx="5940425" cy="3255010"/>
-            <wp:effectExtent l="0" t="0" r="3175" b="2540"/>
-            <wp:docPr id="2049085939" name="Рисунок 1"/>
+          <wp:inline distT="0" distB="0" distL="0" distR="0" wp14:anchorId="1C8B776D" wp14:editId="1636FE69">
+            <wp:extent cx="5940425" cy="3517900"/>
+            <wp:effectExtent l="0" t="0" r="3175" b="6350"/>
+            <wp:docPr id="676694239" name="Рисунок 1"/>
             <wp:cNvGraphicFramePr>
               <a:graphicFrameLocks xmlns:a="http://schemas.openxmlformats.org/drawingml/2006/main" noChangeAspect="1"/>
             </wp:cNvGraphicFramePr>
@@ -7731,7 +7086,7 @@
               <a:graphicData uri="http://schemas.openxmlformats.org/drawingml/2006/picture">
                 <pic:pic xmlns:pic="http://schemas.openxmlformats.org/drawingml/2006/picture">
                   <pic:nvPicPr>
-                    <pic:cNvPr id="2049085939" name=""/>
+                    <pic:cNvPr id="676694239" name=""/>
                     <pic:cNvPicPr/>
                   </pic:nvPicPr>
                   <pic:blipFill>
@@ -7743,7 +7098,7 @@
                   <pic:spPr>
                     <a:xfrm>
                       <a:off x="0" y="0"/>
-                      <a:ext cx="5940425" cy="3255010"/>
+                      <a:ext cx="5940425" cy="3517900"/>
                     </a:xfrm>
                     <a:prstGeom prst="rect">
                       <a:avLst/>
@@ -7764,6 +7119,7 @@
           <w:iCs/>
           <w:sz w:val="24"/>
           <w:szCs w:val="24"/>
+          <w:lang w:val="en-US"/>
         </w:rPr>
       </w:pPr>
       <w:r>
@@ -7775,20 +7131,32 @@
         </w:rPr>
         <w:t>Рисунок 5 – Пример работы обходов</w:t>
       </w:r>
-      <w:r>
+    </w:p>
+    <w:p>
+      <w:pPr>
+        <w:jc w:val="center"/>
         <w:rPr>
           <w:rFonts w:ascii="Times New Roman" w:hAnsi="Times New Roman" w:cs="Times New Roman"/>
           <w:iCs/>
-          <w:noProof/>
           <w:sz w:val="24"/>
           <w:szCs w:val="24"/>
           <w:lang w:val="en-US"/>
         </w:rPr>
+      </w:pPr>
+      <w:r>
+        <w:rPr>
+          <w:rFonts w:ascii="Times New Roman" w:hAnsi="Times New Roman" w:cs="Times New Roman"/>
+          <w:iCs/>
+          <w:sz w:val="24"/>
+          <w:szCs w:val="24"/>
+          <w:lang w:val="en-US"/>
+        </w:rPr>
+        <w:lastRenderedPageBreak/>
         <w:drawing>
-          <wp:inline distT="0" distB="0" distL="0" distR="0" wp14:anchorId="3CCA3DF7" wp14:editId="189C7D6C">
-            <wp:extent cx="5940425" cy="4396740"/>
-            <wp:effectExtent l="0" t="0" r="3175" b="3810"/>
-            <wp:docPr id="826464255" name="Рисунок 1"/>
+          <wp:inline distT="0" distB="0" distL="0" distR="0" wp14:anchorId="7EE17FEE" wp14:editId="2BF5B936">
+            <wp:extent cx="5464013" cy="4861981"/>
+            <wp:effectExtent l="0" t="0" r="3810" b="0"/>
+            <wp:docPr id="1408328701" name="Рисунок 1"/>
             <wp:cNvGraphicFramePr>
               <a:graphicFrameLocks xmlns:a="http://schemas.openxmlformats.org/drawingml/2006/main" noChangeAspect="1"/>
             </wp:cNvGraphicFramePr>
@@ -7796,7 +7164,7 @@
               <a:graphicData uri="http://schemas.openxmlformats.org/drawingml/2006/picture">
                 <pic:pic xmlns:pic="http://schemas.openxmlformats.org/drawingml/2006/picture">
                   <pic:nvPicPr>
-                    <pic:cNvPr id="826464255" name=""/>
+                    <pic:cNvPr id="1408328701" name=""/>
                     <pic:cNvPicPr/>
                   </pic:nvPicPr>
                   <pic:blipFill>
@@ -7808,7 +7176,7 @@
                   <pic:spPr>
                     <a:xfrm>
                       <a:off x="0" y="0"/>
-                      <a:ext cx="5940425" cy="4396740"/>
+                      <a:ext cx="5464013" cy="4861981"/>
                     </a:xfrm>
                     <a:prstGeom prst="rect">
                       <a:avLst/>
@@ -7838,7 +7206,6 @@
           <w:sz w:val="24"/>
           <w:szCs w:val="24"/>
         </w:rPr>
-        <w:lastRenderedPageBreak/>
         <w:t>Рисунок 6 – Пример работы обходов</w:t>
       </w:r>
     </w:p>
@@ -7850,23 +7217,21 @@
           <w:iCs/>
           <w:sz w:val="24"/>
           <w:szCs w:val="24"/>
-          <w:lang w:val="en-US"/>
         </w:rPr>
       </w:pPr>
       <w:r>
         <w:rPr>
           <w:rFonts w:ascii="Times New Roman" w:hAnsi="Times New Roman" w:cs="Times New Roman"/>
           <w:iCs/>
-          <w:noProof/>
           <w:sz w:val="24"/>
           <w:szCs w:val="24"/>
-          <w:lang w:val="en-US"/>
-        </w:rPr>
+        </w:rPr>
+        <w:lastRenderedPageBreak/>
         <w:drawing>
-          <wp:inline distT="0" distB="0" distL="0" distR="0" wp14:anchorId="1485922F" wp14:editId="354D90F4">
-            <wp:extent cx="5940425" cy="4187190"/>
-            <wp:effectExtent l="0" t="0" r="3175" b="3810"/>
-            <wp:docPr id="754700161" name="Рисунок 1"/>
+          <wp:inline distT="0" distB="0" distL="0" distR="0" wp14:anchorId="39760D9D" wp14:editId="5022BC40">
+            <wp:extent cx="5940425" cy="4435475"/>
+            <wp:effectExtent l="0" t="0" r="3175" b="3175"/>
+            <wp:docPr id="331538422" name="Рисунок 1"/>
             <wp:cNvGraphicFramePr>
               <a:graphicFrameLocks xmlns:a="http://schemas.openxmlformats.org/drawingml/2006/main" noChangeAspect="1"/>
             </wp:cNvGraphicFramePr>
@@ -7874,7 +7239,7 @@
               <a:graphicData uri="http://schemas.openxmlformats.org/drawingml/2006/picture">
                 <pic:pic xmlns:pic="http://schemas.openxmlformats.org/drawingml/2006/picture">
                   <pic:nvPicPr>
-                    <pic:cNvPr id="754700161" name=""/>
+                    <pic:cNvPr id="331538422" name=""/>
                     <pic:cNvPicPr/>
                   </pic:nvPicPr>
                   <pic:blipFill>
@@ -7886,7 +7251,7 @@
                   <pic:spPr>
                     <a:xfrm>
                       <a:off x="0" y="0"/>
-                      <a:ext cx="5940425" cy="4187190"/>
+                      <a:ext cx="5940425" cy="4435475"/>
                     </a:xfrm>
                     <a:prstGeom prst="rect">
                       <a:avLst/>
@@ -59607,6 +58972,119 @@
 <file path=word/numbering.xml><?xml version="1.0" encoding="utf-8"?>
 <w:numbering xmlns:wpc="http://schemas.microsoft.com/office/word/2010/wordprocessingCanvas" xmlns:cx="http://schemas.microsoft.com/office/drawing/2014/chartex" xmlns:cx1="http://schemas.microsoft.com/office/drawing/2015/9/8/chartex" xmlns:cx2="http://schemas.microsoft.com/office/drawing/2015/10/21/chartex" xmlns:cx3="http://schemas.microsoft.com/office/drawing/2016/5/9/chartex" xmlns:cx4="http://schemas.microsoft.com/office/drawing/2016/5/10/chartex" xmlns:cx5="http://schemas.microsoft.com/office/drawing/2016/5/11/chartex" xmlns:cx6="http://schemas.microsoft.com/office/drawing/2016/5/12/chartex" xmlns:cx7="http://schemas.microsoft.com/office/drawing/2016/5/13/chartex" xmlns:cx8="http://schemas.microsoft.com/office/drawing/2016/5/14/chartex" xmlns:mc="http://schemas.openxmlformats.org/markup-compatibility/2006" xmlns:aink="http://schemas.microsoft.com/office/drawing/2016/ink" xmlns:am3d="http://schemas.microsoft.com/office/drawing/2017/model3d" xmlns:o="urn:schemas-microsoft-com:office:office" xmlns:oel="http://schemas.microsoft.com/office/2019/extlst" xmlns:r="http://schemas.openxmlformats.org/officeDocument/2006/relationships" xmlns:m="http://schemas.openxmlformats.org/officeDocument/2006/math" xmlns:v="urn:schemas-microsoft-com:vml" xmlns:wp14="http://schemas.microsoft.com/office/word/2010/wordprocessingDrawing" xmlns:wp="http://schemas.openxmlformats.org/drawingml/2006/wordprocessingDrawing" xmlns:w10="urn:schemas-microsoft-com:office:word" xmlns:w="http://schemas.openxmlformats.org/wordprocessingml/2006/main" xmlns:w14="http://schemas.microsoft.com/office/word/2010/wordml" xmlns:w15="http://schemas.microsoft.com/office/word/2012/wordml" xmlns:w16cex="http://schemas.microsoft.com/office/word/2018/wordml/cex" xmlns:w16cid="http://schemas.microsoft.com/office/word/2016/wordml/cid" xmlns:w16="http://schemas.microsoft.com/office/word/2018/wordml" xmlns:w16du="http://schemas.microsoft.com/office/word/2023/wordml/word16du" xmlns:w16sdtdh="http://schemas.microsoft.com/office/word/2020/wordml/sdtdatahash" xmlns:w16se="http://schemas.microsoft.com/office/word/2015/wordml/symex" xmlns:wpg="http://schemas.microsoft.com/office/word/2010/wordprocessingGroup" xmlns:wpi="http://schemas.microsoft.com/office/word/2010/wordprocessingInk" xmlns:wne="http://schemas.microsoft.com/office/word/2006/wordml" xmlns:wps="http://schemas.microsoft.com/office/word/2010/wordprocessingShape" mc:Ignorable="w14 w15 w16se w16cid w16 w16cex w16sdtdh w16du wp14">
   <w:abstractNum w:abstractNumId="0" w15:restartNumberingAfterBreak="0">
+    <w:nsid w:val="102D3184"/>
+    <w:multiLevelType w:val="multilevel"/>
+    <w:tmpl w:val="B68CCF48"/>
+    <w:lvl w:ilvl="0">
+      <w:start w:val="1"/>
+      <w:numFmt w:val="decimal"/>
+      <w:lvlText w:val="%1."/>
+      <w:lvlJc w:val="left"/>
+      <w:pPr>
+        <w:ind w:left="456" w:hanging="456"/>
+      </w:pPr>
+      <w:rPr>
+        <w:rFonts w:hint="default"/>
+      </w:rPr>
+    </w:lvl>
+    <w:lvl w:ilvl="1">
+      <w:start w:val="1"/>
+      <w:numFmt w:val="decimal"/>
+      <w:lvlText w:val="%1.%2)"/>
+      <w:lvlJc w:val="left"/>
+      <w:pPr>
+        <w:ind w:left="1080" w:hanging="720"/>
+      </w:pPr>
+      <w:rPr>
+        <w:rFonts w:hint="default"/>
+      </w:rPr>
+    </w:lvl>
+    <w:lvl w:ilvl="2">
+      <w:start w:val="1"/>
+      <w:numFmt w:val="decimal"/>
+      <w:lvlText w:val="%1.%2)%3."/>
+      <w:lvlJc w:val="left"/>
+      <w:pPr>
+        <w:ind w:left="1440" w:hanging="720"/>
+      </w:pPr>
+      <w:rPr>
+        <w:rFonts w:hint="default"/>
+      </w:rPr>
+    </w:lvl>
+    <w:lvl w:ilvl="3">
+      <w:start w:val="1"/>
+      <w:numFmt w:val="decimal"/>
+      <w:lvlText w:val="%1.%2)%3.%4."/>
+      <w:lvlJc w:val="left"/>
+      <w:pPr>
+        <w:ind w:left="2160" w:hanging="1080"/>
+      </w:pPr>
+      <w:rPr>
+        <w:rFonts w:hint="default"/>
+      </w:rPr>
+    </w:lvl>
+    <w:lvl w:ilvl="4">
+      <w:start w:val="1"/>
+      <w:numFmt w:val="decimal"/>
+      <w:lvlText w:val="%1.%2)%3.%4.%5."/>
+      <w:lvlJc w:val="left"/>
+      <w:pPr>
+        <w:ind w:left="2520" w:hanging="1080"/>
+      </w:pPr>
+      <w:rPr>
+        <w:rFonts w:hint="default"/>
+      </w:rPr>
+    </w:lvl>
+    <w:lvl w:ilvl="5">
+      <w:start w:val="1"/>
+      <w:numFmt w:val="decimal"/>
+      <w:lvlText w:val="%1.%2)%3.%4.%5.%6."/>
+      <w:lvlJc w:val="left"/>
+      <w:pPr>
+        <w:ind w:left="3240" w:hanging="1440"/>
+      </w:pPr>
+      <w:rPr>
+        <w:rFonts w:hint="default"/>
+      </w:rPr>
+    </w:lvl>
+    <w:lvl w:ilvl="6">
+      <w:start w:val="1"/>
+      <w:numFmt w:val="decimal"/>
+      <w:lvlText w:val="%1.%2)%3.%4.%5.%6.%7."/>
+      <w:lvlJc w:val="left"/>
+      <w:pPr>
+        <w:ind w:left="3960" w:hanging="1800"/>
+      </w:pPr>
+      <w:rPr>
+        <w:rFonts w:hint="default"/>
+      </w:rPr>
+    </w:lvl>
+    <w:lvl w:ilvl="7">
+      <w:start w:val="1"/>
+      <w:numFmt w:val="decimal"/>
+      <w:lvlText w:val="%1.%2)%3.%4.%5.%6.%7.%8."/>
+      <w:lvlJc w:val="left"/>
+      <w:pPr>
+        <w:ind w:left="4320" w:hanging="1800"/>
+      </w:pPr>
+      <w:rPr>
+        <w:rFonts w:hint="default"/>
+      </w:rPr>
+    </w:lvl>
+    <w:lvl w:ilvl="8">
+      <w:start w:val="1"/>
+      <w:numFmt w:val="decimal"/>
+      <w:lvlText w:val="%1.%2)%3.%4.%5.%6.%7.%8.%9."/>
+      <w:lvlJc w:val="left"/>
+      <w:pPr>
+        <w:ind w:left="5040" w:hanging="2160"/>
+      </w:pPr>
+      <w:rPr>
+        <w:rFonts w:hint="default"/>
+      </w:rPr>
+    </w:lvl>
+  </w:abstractNum>
+  <w:abstractNum w:abstractNumId="1" w15:restartNumberingAfterBreak="0">
     <w:nsid w:val="271B7408"/>
     <w:multiLevelType w:val="hybridMultilevel"/>
     <w:tmpl w:val="01D22254"/>
@@ -59696,7 +59174,7 @@
       </w:pPr>
     </w:lvl>
   </w:abstractNum>
-  <w:abstractNum w:abstractNumId="1" w15:restartNumberingAfterBreak="0">
+  <w:abstractNum w:abstractNumId="2" w15:restartNumberingAfterBreak="0">
     <w:nsid w:val="2870090E"/>
     <w:multiLevelType w:val="hybridMultilevel"/>
     <w:tmpl w:val="13E0D5B4"/>
@@ -59785,7 +59263,7 @@
       </w:pPr>
     </w:lvl>
   </w:abstractNum>
-  <w:abstractNum w:abstractNumId="2" w15:restartNumberingAfterBreak="0">
+  <w:abstractNum w:abstractNumId="3" w15:restartNumberingAfterBreak="0">
     <w:nsid w:val="45D53025"/>
     <w:multiLevelType w:val="hybridMultilevel"/>
     <w:tmpl w:val="1B0C08BA"/>
@@ -59874,10 +59352,10 @@
       </w:pPr>
     </w:lvl>
   </w:abstractNum>
-  <w:abstractNum w:abstractNumId="3" w15:restartNumberingAfterBreak="0">
-    <w:nsid w:val="67AA425A"/>
+  <w:abstractNum w:abstractNumId="4" w15:restartNumberingAfterBreak="0">
+    <w:nsid w:val="4B7C0904"/>
     <w:multiLevelType w:val="hybridMultilevel"/>
-    <w:tmpl w:val="D8C45BCE"/>
+    <w:tmpl w:val="F6A6E394"/>
     <w:lvl w:ilvl="0" w:tplc="04190011">
       <w:start w:val="1"/>
       <w:numFmt w:val="decimal"/>
@@ -59963,10 +59441,123 @@
       </w:pPr>
     </w:lvl>
   </w:abstractNum>
-  <w:abstractNum w:abstractNumId="4" w15:restartNumberingAfterBreak="0">
-    <w:nsid w:val="6CF420E9"/>
+  <w:abstractNum w:abstractNumId="5" w15:restartNumberingAfterBreak="0">
+    <w:nsid w:val="58EB6789"/>
+    <w:multiLevelType w:val="multilevel"/>
+    <w:tmpl w:val="5F8C1340"/>
+    <w:lvl w:ilvl="0">
+      <w:start w:val="1"/>
+      <w:numFmt w:val="decimal"/>
+      <w:lvlText w:val="%1."/>
+      <w:lvlJc w:val="left"/>
+      <w:pPr>
+        <w:ind w:left="456" w:hanging="456"/>
+      </w:pPr>
+      <w:rPr>
+        <w:rFonts w:hint="default"/>
+      </w:rPr>
+    </w:lvl>
+    <w:lvl w:ilvl="1">
+      <w:start w:val="1"/>
+      <w:numFmt w:val="decimal"/>
+      <w:lvlText w:val="%1.%2)"/>
+      <w:lvlJc w:val="left"/>
+      <w:pPr>
+        <w:ind w:left="1440" w:hanging="720"/>
+      </w:pPr>
+      <w:rPr>
+        <w:rFonts w:hint="default"/>
+      </w:rPr>
+    </w:lvl>
+    <w:lvl w:ilvl="2">
+      <w:start w:val="1"/>
+      <w:numFmt w:val="decimal"/>
+      <w:lvlText w:val="%1.%2)%3."/>
+      <w:lvlJc w:val="left"/>
+      <w:pPr>
+        <w:ind w:left="2160" w:hanging="720"/>
+      </w:pPr>
+      <w:rPr>
+        <w:rFonts w:hint="default"/>
+      </w:rPr>
+    </w:lvl>
+    <w:lvl w:ilvl="3">
+      <w:start w:val="1"/>
+      <w:numFmt w:val="decimal"/>
+      <w:lvlText w:val="%1.%2)%3.%4."/>
+      <w:lvlJc w:val="left"/>
+      <w:pPr>
+        <w:ind w:left="3240" w:hanging="1080"/>
+      </w:pPr>
+      <w:rPr>
+        <w:rFonts w:hint="default"/>
+      </w:rPr>
+    </w:lvl>
+    <w:lvl w:ilvl="4">
+      <w:start w:val="1"/>
+      <w:numFmt w:val="decimal"/>
+      <w:lvlText w:val="%1.%2)%3.%4.%5."/>
+      <w:lvlJc w:val="left"/>
+      <w:pPr>
+        <w:ind w:left="3960" w:hanging="1080"/>
+      </w:pPr>
+      <w:rPr>
+        <w:rFonts w:hint="default"/>
+      </w:rPr>
+    </w:lvl>
+    <w:lvl w:ilvl="5">
+      <w:start w:val="1"/>
+      <w:numFmt w:val="decimal"/>
+      <w:lvlText w:val="%1.%2)%3.%4.%5.%6."/>
+      <w:lvlJc w:val="left"/>
+      <w:pPr>
+        <w:ind w:left="5040" w:hanging="1440"/>
+      </w:pPr>
+      <w:rPr>
+        <w:rFonts w:hint="default"/>
+      </w:rPr>
+    </w:lvl>
+    <w:lvl w:ilvl="6">
+      <w:start w:val="1"/>
+      <w:numFmt w:val="decimal"/>
+      <w:lvlText w:val="%1.%2)%3.%4.%5.%6.%7."/>
+      <w:lvlJc w:val="left"/>
+      <w:pPr>
+        <w:ind w:left="6120" w:hanging="1800"/>
+      </w:pPr>
+      <w:rPr>
+        <w:rFonts w:hint="default"/>
+      </w:rPr>
+    </w:lvl>
+    <w:lvl w:ilvl="7">
+      <w:start w:val="1"/>
+      <w:numFmt w:val="decimal"/>
+      <w:lvlText w:val="%1.%2)%3.%4.%5.%6.%7.%8."/>
+      <w:lvlJc w:val="left"/>
+      <w:pPr>
+        <w:ind w:left="6840" w:hanging="1800"/>
+      </w:pPr>
+      <w:rPr>
+        <w:rFonts w:hint="default"/>
+      </w:rPr>
+    </w:lvl>
+    <w:lvl w:ilvl="8">
+      <w:start w:val="1"/>
+      <w:numFmt w:val="decimal"/>
+      <w:lvlText w:val="%1.%2)%3.%4.%5.%6.%7.%8.%9."/>
+      <w:lvlJc w:val="left"/>
+      <w:pPr>
+        <w:ind w:left="7920" w:hanging="2160"/>
+      </w:pPr>
+      <w:rPr>
+        <w:rFonts w:hint="default"/>
+      </w:rPr>
+    </w:lvl>
+  </w:abstractNum>
+  <w:abstractNum w:abstractNumId="6" w15:restartNumberingAfterBreak="0">
+    <w:nsid w:val="67AA425A"/>
     <w:multiLevelType w:val="hybridMultilevel"/>
-    <w:tmpl w:val="1B0C08BA"/>
+    <w:tmpl w:val="D8C45BCE"/>
     <w:lvl w:ilvl="0" w:tplc="04190011">
       <w:start w:val="1"/>
       <w:numFmt w:val="decimal"/>
@@ -60052,20 +59643,442 @@
       </w:pPr>
     </w:lvl>
   </w:abstractNum>
+  <w:abstractNum w:abstractNumId="7" w15:restartNumberingAfterBreak="0">
+    <w:nsid w:val="6CF420E9"/>
+    <w:multiLevelType w:val="hybridMultilevel"/>
+    <w:tmpl w:val="1B0C08BA"/>
+    <w:lvl w:ilvl="0" w:tplc="04190011">
+      <w:start w:val="1"/>
+      <w:numFmt w:val="decimal"/>
+      <w:lvlText w:val="%1)"/>
+      <w:lvlJc w:val="left"/>
+      <w:pPr>
+        <w:ind w:left="720" w:hanging="360"/>
+      </w:pPr>
+      <w:rPr>
+        <w:rFonts w:hint="default"/>
+      </w:rPr>
+    </w:lvl>
+    <w:lvl w:ilvl="1" w:tplc="04190019" w:tentative="1">
+      <w:start w:val="1"/>
+      <w:numFmt w:val="lowerLetter"/>
+      <w:lvlText w:val="%2."/>
+      <w:lvlJc w:val="left"/>
+      <w:pPr>
+        <w:ind w:left="1440" w:hanging="360"/>
+      </w:pPr>
+    </w:lvl>
+    <w:lvl w:ilvl="2" w:tplc="0419001B" w:tentative="1">
+      <w:start w:val="1"/>
+      <w:numFmt w:val="lowerRoman"/>
+      <w:lvlText w:val="%3."/>
+      <w:lvlJc w:val="right"/>
+      <w:pPr>
+        <w:ind w:left="2160" w:hanging="180"/>
+      </w:pPr>
+    </w:lvl>
+    <w:lvl w:ilvl="3" w:tplc="0419000F" w:tentative="1">
+      <w:start w:val="1"/>
+      <w:numFmt w:val="decimal"/>
+      <w:lvlText w:val="%4."/>
+      <w:lvlJc w:val="left"/>
+      <w:pPr>
+        <w:ind w:left="2880" w:hanging="360"/>
+      </w:pPr>
+    </w:lvl>
+    <w:lvl w:ilvl="4" w:tplc="04190019" w:tentative="1">
+      <w:start w:val="1"/>
+      <w:numFmt w:val="lowerLetter"/>
+      <w:lvlText w:val="%5."/>
+      <w:lvlJc w:val="left"/>
+      <w:pPr>
+        <w:ind w:left="3600" w:hanging="360"/>
+      </w:pPr>
+    </w:lvl>
+    <w:lvl w:ilvl="5" w:tplc="0419001B" w:tentative="1">
+      <w:start w:val="1"/>
+      <w:numFmt w:val="lowerRoman"/>
+      <w:lvlText w:val="%6."/>
+      <w:lvlJc w:val="right"/>
+      <w:pPr>
+        <w:ind w:left="4320" w:hanging="180"/>
+      </w:pPr>
+    </w:lvl>
+    <w:lvl w:ilvl="6" w:tplc="0419000F" w:tentative="1">
+      <w:start w:val="1"/>
+      <w:numFmt w:val="decimal"/>
+      <w:lvlText w:val="%7."/>
+      <w:lvlJc w:val="left"/>
+      <w:pPr>
+        <w:ind w:left="5040" w:hanging="360"/>
+      </w:pPr>
+    </w:lvl>
+    <w:lvl w:ilvl="7" w:tplc="04190019" w:tentative="1">
+      <w:start w:val="1"/>
+      <w:numFmt w:val="lowerLetter"/>
+      <w:lvlText w:val="%8."/>
+      <w:lvlJc w:val="left"/>
+      <w:pPr>
+        <w:ind w:left="5760" w:hanging="360"/>
+      </w:pPr>
+    </w:lvl>
+    <w:lvl w:ilvl="8" w:tplc="0419001B" w:tentative="1">
+      <w:start w:val="1"/>
+      <w:numFmt w:val="lowerRoman"/>
+      <w:lvlText w:val="%9."/>
+      <w:lvlJc w:val="right"/>
+      <w:pPr>
+        <w:ind w:left="6480" w:hanging="180"/>
+      </w:pPr>
+    </w:lvl>
+  </w:abstractNum>
+  <w:abstractNum w:abstractNumId="8" w15:restartNumberingAfterBreak="0">
+    <w:nsid w:val="712741E2"/>
+    <w:multiLevelType w:val="multilevel"/>
+    <w:tmpl w:val="6DAAA1F6"/>
+    <w:lvl w:ilvl="0">
+      <w:start w:val="1"/>
+      <w:numFmt w:val="decimal"/>
+      <w:lvlText w:val="%1."/>
+      <w:lvlJc w:val="left"/>
+      <w:pPr>
+        <w:ind w:left="432" w:hanging="432"/>
+      </w:pPr>
+      <w:rPr>
+        <w:rFonts w:hint="default"/>
+      </w:rPr>
+    </w:lvl>
+    <w:lvl w:ilvl="1">
+      <w:start w:val="1"/>
+      <w:numFmt w:val="decimal"/>
+      <w:lvlText w:val="%1.%2."/>
+      <w:lvlJc w:val="left"/>
+      <w:pPr>
+        <w:ind w:left="720" w:hanging="720"/>
+      </w:pPr>
+      <w:rPr>
+        <w:rFonts w:hint="default"/>
+      </w:rPr>
+    </w:lvl>
+    <w:lvl w:ilvl="2">
+      <w:start w:val="1"/>
+      <w:numFmt w:val="decimal"/>
+      <w:lvlText w:val="%1.%2.%3."/>
+      <w:lvlJc w:val="left"/>
+      <w:pPr>
+        <w:ind w:left="720" w:hanging="720"/>
+      </w:pPr>
+      <w:rPr>
+        <w:rFonts w:hint="default"/>
+      </w:rPr>
+    </w:lvl>
+    <w:lvl w:ilvl="3">
+      <w:start w:val="1"/>
+      <w:numFmt w:val="decimal"/>
+      <w:lvlText w:val="%1.%2.%3.%4."/>
+      <w:lvlJc w:val="left"/>
+      <w:pPr>
+        <w:ind w:left="1080" w:hanging="1080"/>
+      </w:pPr>
+      <w:rPr>
+        <w:rFonts w:hint="default"/>
+      </w:rPr>
+    </w:lvl>
+    <w:lvl w:ilvl="4">
+      <w:start w:val="1"/>
+      <w:numFmt w:val="decimal"/>
+      <w:lvlText w:val="%1.%2.%3.%4.%5."/>
+      <w:lvlJc w:val="left"/>
+      <w:pPr>
+        <w:ind w:left="1080" w:hanging="1080"/>
+      </w:pPr>
+      <w:rPr>
+        <w:rFonts w:hint="default"/>
+      </w:rPr>
+    </w:lvl>
+    <w:lvl w:ilvl="5">
+      <w:start w:val="1"/>
+      <w:numFmt w:val="decimal"/>
+      <w:lvlText w:val="%1.%2.%3.%4.%5.%6."/>
+      <w:lvlJc w:val="left"/>
+      <w:pPr>
+        <w:ind w:left="1440" w:hanging="1440"/>
+      </w:pPr>
+      <w:rPr>
+        <w:rFonts w:hint="default"/>
+      </w:rPr>
+    </w:lvl>
+    <w:lvl w:ilvl="6">
+      <w:start w:val="1"/>
+      <w:numFmt w:val="decimal"/>
+      <w:lvlText w:val="%1.%2.%3.%4.%5.%6.%7."/>
+      <w:lvlJc w:val="left"/>
+      <w:pPr>
+        <w:ind w:left="1800" w:hanging="1800"/>
+      </w:pPr>
+      <w:rPr>
+        <w:rFonts w:hint="default"/>
+      </w:rPr>
+    </w:lvl>
+    <w:lvl w:ilvl="7">
+      <w:start w:val="1"/>
+      <w:numFmt w:val="decimal"/>
+      <w:lvlText w:val="%1.%2.%3.%4.%5.%6.%7.%8."/>
+      <w:lvlJc w:val="left"/>
+      <w:pPr>
+        <w:ind w:left="1800" w:hanging="1800"/>
+      </w:pPr>
+      <w:rPr>
+        <w:rFonts w:hint="default"/>
+      </w:rPr>
+    </w:lvl>
+    <w:lvl w:ilvl="8">
+      <w:start w:val="1"/>
+      <w:numFmt w:val="decimal"/>
+      <w:lvlText w:val="%1.%2.%3.%4.%5.%6.%7.%8.%9."/>
+      <w:lvlJc w:val="left"/>
+      <w:pPr>
+        <w:ind w:left="2160" w:hanging="2160"/>
+      </w:pPr>
+      <w:rPr>
+        <w:rFonts w:hint="default"/>
+      </w:rPr>
+    </w:lvl>
+  </w:abstractNum>
+  <w:abstractNum w:abstractNumId="9" w15:restartNumberingAfterBreak="0">
+    <w:nsid w:val="71355FA6"/>
+    <w:multiLevelType w:val="multilevel"/>
+    <w:tmpl w:val="4D24AD80"/>
+    <w:lvl w:ilvl="0">
+      <w:start w:val="1"/>
+      <w:numFmt w:val="decimal"/>
+      <w:lvlText w:val="%1."/>
+      <w:lvlJc w:val="left"/>
+      <w:pPr>
+        <w:ind w:left="672" w:hanging="672"/>
+      </w:pPr>
+      <w:rPr>
+        <w:rFonts w:hint="default"/>
+      </w:rPr>
+    </w:lvl>
+    <w:lvl w:ilvl="1">
+      <w:start w:val="2"/>
+      <w:numFmt w:val="decimal"/>
+      <w:lvlText w:val="%1.%2."/>
+      <w:lvlJc w:val="left"/>
+      <w:pPr>
+        <w:ind w:left="900" w:hanging="720"/>
+      </w:pPr>
+      <w:rPr>
+        <w:rFonts w:hint="default"/>
+      </w:rPr>
+    </w:lvl>
+    <w:lvl w:ilvl="2">
+      <w:start w:val="1"/>
+      <w:numFmt w:val="decimal"/>
+      <w:lvlText w:val="%1.%2.%3)"/>
+      <w:lvlJc w:val="left"/>
+      <w:pPr>
+        <w:ind w:left="1080" w:hanging="720"/>
+      </w:pPr>
+      <w:rPr>
+        <w:rFonts w:hint="default"/>
+      </w:rPr>
+    </w:lvl>
+    <w:lvl w:ilvl="3">
+      <w:start w:val="1"/>
+      <w:numFmt w:val="decimal"/>
+      <w:lvlText w:val="%1.%2.%3)%4."/>
+      <w:lvlJc w:val="left"/>
+      <w:pPr>
+        <w:ind w:left="1620" w:hanging="1080"/>
+      </w:pPr>
+      <w:rPr>
+        <w:rFonts w:hint="default"/>
+      </w:rPr>
+    </w:lvl>
+    <w:lvl w:ilvl="4">
+      <w:start w:val="1"/>
+      <w:numFmt w:val="decimal"/>
+      <w:lvlText w:val="%1.%2.%3)%4.%5."/>
+      <w:lvlJc w:val="left"/>
+      <w:pPr>
+        <w:ind w:left="1800" w:hanging="1080"/>
+      </w:pPr>
+      <w:rPr>
+        <w:rFonts w:hint="default"/>
+      </w:rPr>
+    </w:lvl>
+    <w:lvl w:ilvl="5">
+      <w:start w:val="1"/>
+      <w:numFmt w:val="decimal"/>
+      <w:lvlText w:val="%1.%2.%3)%4.%5.%6."/>
+      <w:lvlJc w:val="left"/>
+      <w:pPr>
+        <w:ind w:left="2340" w:hanging="1440"/>
+      </w:pPr>
+      <w:rPr>
+        <w:rFonts w:hint="default"/>
+      </w:rPr>
+    </w:lvl>
+    <w:lvl w:ilvl="6">
+      <w:start w:val="1"/>
+      <w:numFmt w:val="decimal"/>
+      <w:lvlText w:val="%1.%2.%3)%4.%5.%6.%7."/>
+      <w:lvlJc w:val="left"/>
+      <w:pPr>
+        <w:ind w:left="2880" w:hanging="1800"/>
+      </w:pPr>
+      <w:rPr>
+        <w:rFonts w:hint="default"/>
+      </w:rPr>
+    </w:lvl>
+    <w:lvl w:ilvl="7">
+      <w:start w:val="1"/>
+      <w:numFmt w:val="decimal"/>
+      <w:lvlText w:val="%1.%2.%3)%4.%5.%6.%7.%8."/>
+      <w:lvlJc w:val="left"/>
+      <w:pPr>
+        <w:ind w:left="3060" w:hanging="1800"/>
+      </w:pPr>
+      <w:rPr>
+        <w:rFonts w:hint="default"/>
+      </w:rPr>
+    </w:lvl>
+    <w:lvl w:ilvl="8">
+      <w:start w:val="1"/>
+      <w:numFmt w:val="decimal"/>
+      <w:lvlText w:val="%1.%2.%3)%4.%5.%6.%7.%8.%9."/>
+      <w:lvlJc w:val="left"/>
+      <w:pPr>
+        <w:ind w:left="3600" w:hanging="2160"/>
+      </w:pPr>
+      <w:rPr>
+        <w:rFonts w:hint="default"/>
+      </w:rPr>
+    </w:lvl>
+  </w:abstractNum>
+  <w:abstractNum w:abstractNumId="10" w15:restartNumberingAfterBreak="0">
+    <w:nsid w:val="774035B2"/>
+    <w:multiLevelType w:val="hybridMultilevel"/>
+    <w:tmpl w:val="355801D4"/>
+    <w:lvl w:ilvl="0" w:tplc="04190011">
+      <w:start w:val="1"/>
+      <w:numFmt w:val="decimal"/>
+      <w:lvlText w:val="%1)"/>
+      <w:lvlJc w:val="left"/>
+      <w:pPr>
+        <w:ind w:left="720" w:hanging="360"/>
+      </w:pPr>
+      <w:rPr>
+        <w:rFonts w:hint="default"/>
+      </w:rPr>
+    </w:lvl>
+    <w:lvl w:ilvl="1" w:tplc="04190019" w:tentative="1">
+      <w:start w:val="1"/>
+      <w:numFmt w:val="lowerLetter"/>
+      <w:lvlText w:val="%2."/>
+      <w:lvlJc w:val="left"/>
+      <w:pPr>
+        <w:ind w:left="1440" w:hanging="360"/>
+      </w:pPr>
+    </w:lvl>
+    <w:lvl w:ilvl="2" w:tplc="0419001B" w:tentative="1">
+      <w:start w:val="1"/>
+      <w:numFmt w:val="lowerRoman"/>
+      <w:lvlText w:val="%3."/>
+      <w:lvlJc w:val="right"/>
+      <w:pPr>
+        <w:ind w:left="2160" w:hanging="180"/>
+      </w:pPr>
+    </w:lvl>
+    <w:lvl w:ilvl="3" w:tplc="0419000F" w:tentative="1">
+      <w:start w:val="1"/>
+      <w:numFmt w:val="decimal"/>
+      <w:lvlText w:val="%4."/>
+      <w:lvlJc w:val="left"/>
+      <w:pPr>
+        <w:ind w:left="2880" w:hanging="360"/>
+      </w:pPr>
+    </w:lvl>
+    <w:lvl w:ilvl="4" w:tplc="04190019" w:tentative="1">
+      <w:start w:val="1"/>
+      <w:numFmt w:val="lowerLetter"/>
+      <w:lvlText w:val="%5."/>
+      <w:lvlJc w:val="left"/>
+      <w:pPr>
+        <w:ind w:left="3600" w:hanging="360"/>
+      </w:pPr>
+    </w:lvl>
+    <w:lvl w:ilvl="5" w:tplc="0419001B" w:tentative="1">
+      <w:start w:val="1"/>
+      <w:numFmt w:val="lowerRoman"/>
+      <w:lvlText w:val="%6."/>
+      <w:lvlJc w:val="right"/>
+      <w:pPr>
+        <w:ind w:left="4320" w:hanging="180"/>
+      </w:pPr>
+    </w:lvl>
+    <w:lvl w:ilvl="6" w:tplc="0419000F" w:tentative="1">
+      <w:start w:val="1"/>
+      <w:numFmt w:val="decimal"/>
+      <w:lvlText w:val="%7."/>
+      <w:lvlJc w:val="left"/>
+      <w:pPr>
+        <w:ind w:left="5040" w:hanging="360"/>
+      </w:pPr>
+    </w:lvl>
+    <w:lvl w:ilvl="7" w:tplc="04190019" w:tentative="1">
+      <w:start w:val="1"/>
+      <w:numFmt w:val="lowerLetter"/>
+      <w:lvlText w:val="%8."/>
+      <w:lvlJc w:val="left"/>
+      <w:pPr>
+        <w:ind w:left="5760" w:hanging="360"/>
+      </w:pPr>
+    </w:lvl>
+    <w:lvl w:ilvl="8" w:tplc="0419001B" w:tentative="1">
+      <w:start w:val="1"/>
+      <w:numFmt w:val="lowerRoman"/>
+      <w:lvlText w:val="%9."/>
+      <w:lvlJc w:val="right"/>
+      <w:pPr>
+        <w:ind w:left="6480" w:hanging="180"/>
+      </w:pPr>
+    </w:lvl>
+  </w:abstractNum>
   <w:num w:numId="1" w16cid:durableId="1719162068">
+    <w:abstractNumId w:val="7"/>
+  </w:num>
+  <w:num w:numId="2" w16cid:durableId="145125686">
+    <w:abstractNumId w:val="1"/>
+  </w:num>
+  <w:num w:numId="3" w16cid:durableId="1506869940">
+    <w:abstractNumId w:val="6"/>
+  </w:num>
+  <w:num w:numId="4" w16cid:durableId="982781759">
+    <w:abstractNumId w:val="3"/>
+  </w:num>
+  <w:num w:numId="5" w16cid:durableId="387342439">
+    <w:abstractNumId w:val="2"/>
+  </w:num>
+  <w:num w:numId="6" w16cid:durableId="1141117502">
     <w:abstractNumId w:val="4"/>
   </w:num>
-  <w:num w:numId="2" w16cid:durableId="145125686">
+  <w:num w:numId="7" w16cid:durableId="1497305512">
+    <w:abstractNumId w:val="10"/>
+  </w:num>
+  <w:num w:numId="8" w16cid:durableId="2133162752">
+    <w:abstractNumId w:val="8"/>
+  </w:num>
+  <w:num w:numId="9" w16cid:durableId="1991010902">
+    <w:abstractNumId w:val="5"/>
+  </w:num>
+  <w:num w:numId="10" w16cid:durableId="1476406843">
     <w:abstractNumId w:val="0"/>
   </w:num>
-  <w:num w:numId="3" w16cid:durableId="1506869940">
-    <w:abstractNumId w:val="3"/>
-  </w:num>
-  <w:num w:numId="4" w16cid:durableId="982781759">
-    <w:abstractNumId w:val="2"/>
-  </w:num>
-  <w:num w:numId="5" w16cid:durableId="387342439">
-    <w:abstractNumId w:val="1"/>
+  <w:num w:numId="11" w16cid:durableId="1592350696">
+    <w:abstractNumId w:val="9"/>
   </w:num>
 </w:numbering>
 </file>

</xml_diff>